<commit_message>
worked on 'how the app works' in dissertation
</commit_message>
<xml_diff>
--- a/dissertation.docx
+++ b/dissertation.docx
@@ -1575,7 +1575,7 @@
         <w:rPr>
           <w:lang w:eastAsia="de-DE"/>
         </w:rPr>
-        <w:t xml:space="preserve">The goal of this project was to create a three-tier application which includes a front-end, back-end and database. </w:t>
+        <w:t xml:space="preserve">The goal was to create a three-tier application which includes a front-end, back-end and database. </w:t>
       </w:r>
       <w:r>
         <w:rPr>
@@ -1639,6 +1639,20 @@
         </w:rPr>
         <w:t xml:space="preserve"> We use tomcat server to serve up the web pages locally, we also have deployed the app to Amazon server where it can be available to access from anywhere.</w:t>
       </w:r>
+    </w:p>
+    <w:p>
+      <w:pPr>
+        <w:rPr>
+          <w:lang w:eastAsia="de-DE"/>
+        </w:rPr>
+      </w:pPr>
+    </w:p>
+    <w:p>
+      <w:pPr>
+        <w:rPr>
+          <w:lang w:eastAsia="de-DE"/>
+        </w:rPr>
+      </w:pPr>
     </w:p>
     <w:p>
       <w:pPr>
@@ -2584,31 +2598,9 @@
       </w:pPr>
     </w:p>
     <w:p>
-      <w:pPr>
-        <w:jc w:val="center"/>
-      </w:pPr>
-    </w:p>
-    <w:p>
-      <w:pPr>
-        <w:jc w:val="center"/>
-        <w:rPr>
-          <w:lang w:eastAsia="de-DE"/>
-        </w:rPr>
-      </w:pPr>
-    </w:p>
-    <w:p>
-      <w:pPr>
-        <w:rPr>
-          <w:lang w:eastAsia="de-DE"/>
-        </w:rPr>
-      </w:pPr>
-    </w:p>
-    <w:p>
-      <w:pPr>
-        <w:rPr>
-          <w:lang w:eastAsia="de-DE"/>
-        </w:rPr>
-      </w:pPr>
+      <w:r>
+        <w:br w:type="page"/>
+      </w:r>
     </w:p>
     <w:p>
       <w:pPr>
@@ -2628,36 +2620,297 @@
       </w:pPr>
       <w:r>
         <w:rPr>
+          <w:lang w:val="en-IE"/>
+        </w:rPr>
+        <w:lastRenderedPageBreak/>
+        <w:t xml:space="preserve">How the application works </w:t>
+      </w:r>
+    </w:p>
+    <w:p>
+      <w:pPr>
+        <w:rPr>
+          <w:lang w:eastAsia="de-DE"/>
+        </w:rPr>
+      </w:pPr>
+      <w:r>
+        <w:rPr>
+          <w:lang w:eastAsia="de-DE"/>
+        </w:rPr>
+        <w:t xml:space="preserve">Countdown is a web app which uses JSP and Java Servlets to talk with a Java backend which does all the logic of the game. The </w:t>
+      </w:r>
+      <w:r>
+        <w:rPr>
+          <w:lang w:eastAsia="de-DE"/>
+        </w:rPr>
+        <w:t>servlets</w:t>
+      </w:r>
+      <w:r>
+        <w:rPr>
+          <w:lang w:eastAsia="de-DE"/>
+        </w:rPr>
+        <w:t xml:space="preserve"> are used to call methods from the </w:t>
+      </w:r>
+      <w:r>
+        <w:rPr>
+          <w:lang w:eastAsia="de-DE"/>
+        </w:rPr>
+        <w:t>classes in the Java backend and use the results to pass data onto a JSP page to be displayed to the user. This data which is displayed to the user will either be used to progress them onto the next step of the game or display the end results of their game to them.</w:t>
+      </w:r>
+    </w:p>
+    <w:p>
+      <w:pPr>
+        <w:rPr>
+          <w:lang w:eastAsia="de-DE"/>
+        </w:rPr>
+      </w:pPr>
+    </w:p>
+    <w:p>
+      <w:pPr>
+        <w:rPr>
+          <w:lang w:eastAsia="de-DE"/>
+        </w:rPr>
+      </w:pPr>
+      <w:r>
+        <w:rPr>
+          <w:lang w:eastAsia="de-DE"/>
+        </w:rPr>
+        <w:t>Using Tomcat to server the JSP pages</w:t>
+      </w:r>
+      <w:r>
+        <w:rPr>
+          <w:lang w:eastAsia="de-DE"/>
+        </w:rPr>
+        <w:t xml:space="preserve">, tomcat uses a default setting where it looks for an index file to serve after staring up. We use this index file as the first page of our web </w:t>
+      </w:r>
+      <w:commentRangeStart w:id="7"/>
+      <w:r>
+        <w:rPr>
+          <w:lang w:eastAsia="de-DE"/>
+        </w:rPr>
+        <w:t>app</w:t>
+      </w:r>
+      <w:commentRangeEnd w:id="7"/>
+      <w:r>
+        <w:rPr>
+          <w:rStyle w:val="CommentReference"/>
+        </w:rPr>
+        <w:commentReference w:id="7"/>
+      </w:r>
+      <w:r>
+        <w:rPr>
+          <w:lang w:eastAsia="de-DE"/>
+        </w:rPr>
+        <w:t>.</w:t>
+      </w:r>
+      <w:r>
+        <w:rPr>
+          <w:lang w:eastAsia="de-DE"/>
+        </w:rPr>
+        <w:t xml:space="preserve"> </w:t>
+      </w:r>
+    </w:p>
+    <w:p>
+      <w:pPr>
+        <w:rPr>
+          <w:lang w:eastAsia="de-DE"/>
+        </w:rPr>
+      </w:pPr>
+      <w:r>
+        <w:rPr>
+          <w:lang w:eastAsia="de-DE"/>
+        </w:rPr>
+        <w:t>The Index page displays to the user a textbox in which they are prompted to enter their name. This name will be passed to the Java servlet and the set as a session variable to be used throughout the application. We will pass this name along with the score the user gets at the end of the game to out database so we can keep track of all the users who have scored the best.</w:t>
+      </w:r>
+    </w:p>
+    <w:p>
+      <w:pPr>
+        <w:rPr>
+          <w:lang w:eastAsia="de-DE"/>
+        </w:rPr>
+      </w:pPr>
+      <w:r>
+        <w:rPr>
+          <w:lang w:eastAsia="de-DE"/>
+        </w:rPr>
+        <w:t xml:space="preserve">When the user clicks submit on their name the first Java servlet (called </w:t>
+      </w:r>
+      <w:proofErr w:type="spellStart"/>
+      <w:r>
+        <w:rPr>
+          <w:lang w:eastAsia="de-DE"/>
+        </w:rPr>
+        <w:t>SetUpGame</w:t>
+      </w:r>
+      <w:r>
+        <w:rPr>
+          <w:lang w:eastAsia="de-DE"/>
+        </w:rPr>
+        <w:t>.Java</w:t>
+      </w:r>
+      <w:proofErr w:type="spellEnd"/>
+      <w:r>
+        <w:rPr>
+          <w:lang w:eastAsia="de-DE"/>
+        </w:rPr>
+        <w:t>) will be called by an action on the button seen in code below.</w:t>
+      </w:r>
+    </w:p>
+    <w:p>
+      <w:pPr>
+        <w:rPr>
+          <w:lang w:eastAsia="de-DE"/>
+        </w:rPr>
+      </w:pPr>
+    </w:p>
+    <w:p>
+      <w:pPr>
+        <w:jc w:val="center"/>
+        <w:rPr>
           <w:rStyle w:val="IntenseEmphasis"/>
-          <w:color w:val="2F5496" w:themeColor="accent1" w:themeShade="BF"/>
-        </w:rPr>
-        <w:br w:type="page"/>
-      </w:r>
-      <w:bookmarkStart w:id="7" w:name="_Toc480137899"/>
-      <w:bookmarkStart w:id="8" w:name="_Toc534969415"/>
-      <w:r>
-        <w:rPr>
-          <w:lang w:val="en-IE"/>
-        </w:rPr>
-        <w:lastRenderedPageBreak/>
-        <w:t>Running the application</w:t>
-      </w:r>
-      <w:bookmarkEnd w:id="7"/>
-      <w:bookmarkEnd w:id="8"/>
-    </w:p>
-    <w:p>
-      <w:pPr>
+          <w:i w:val="0"/>
+          <w:iCs w:val="0"/>
+          <w:color w:val="auto"/>
+          <w:lang w:eastAsia="de-DE"/>
+        </w:rPr>
+      </w:pPr>
+      <w:r>
+        <w:rPr>
+          <w:noProof/>
+          <w:lang w:eastAsia="de-DE"/>
+        </w:rPr>
+        <w:drawing>
+          <wp:inline distT="0" distB="0" distL="0" distR="0" wp14:anchorId="18951EBD" wp14:editId="6A08CB5A">
+            <wp:extent cx="3734124" cy="1021168"/>
+            <wp:effectExtent l="0" t="0" r="0" b="7620"/>
+            <wp:docPr id="1" name="Picture 1"/>
+            <wp:cNvGraphicFramePr>
+              <a:graphicFrameLocks xmlns:a="http://schemas.openxmlformats.org/drawingml/2006/main" noChangeAspect="1"/>
+            </wp:cNvGraphicFramePr>
+            <a:graphic xmlns:a="http://schemas.openxmlformats.org/drawingml/2006/main">
+              <a:graphicData uri="http://schemas.openxmlformats.org/drawingml/2006/picture">
+                <pic:pic xmlns:pic="http://schemas.openxmlformats.org/drawingml/2006/picture">
+                  <pic:nvPicPr>
+                    <pic:cNvPr id="1" name="actionCallSetUpGameServlet.PNG"/>
+                    <pic:cNvPicPr/>
+                  </pic:nvPicPr>
+                  <pic:blipFill>
+                    <a:blip r:embed="rId13">
+                      <a:extLst>
+                        <a:ext uri="{28A0092B-C50C-407E-A947-70E740481C1C}">
+                          <a14:useLocalDpi xmlns:a14="http://schemas.microsoft.com/office/drawing/2010/main" val="0"/>
+                        </a:ext>
+                      </a:extLst>
+                    </a:blip>
+                    <a:stretch>
+                      <a:fillRect/>
+                    </a:stretch>
+                  </pic:blipFill>
+                  <pic:spPr>
+                    <a:xfrm>
+                      <a:off x="0" y="0"/>
+                      <a:ext cx="3734124" cy="1021168"/>
+                    </a:xfrm>
+                    <a:prstGeom prst="rect">
+                      <a:avLst/>
+                    </a:prstGeom>
+                  </pic:spPr>
+                </pic:pic>
+              </a:graphicData>
+            </a:graphic>
+          </wp:inline>
+        </w:drawing>
+      </w:r>
+    </w:p>
+    <w:p>
+      <w:pPr>
+        <w:jc w:val="center"/>
         <w:rPr>
           <w:rStyle w:val="IntenseEmphasis"/>
-          <w:color w:val="2F5496" w:themeColor="accent1" w:themeShade="BF"/>
-        </w:rPr>
-      </w:pPr>
-      <w:r>
+          <w:i w:val="0"/>
+          <w:iCs w:val="0"/>
+          <w:color w:val="auto"/>
+          <w:lang w:eastAsia="de-DE"/>
+        </w:rPr>
+      </w:pPr>
+    </w:p>
+    <w:p>
+      <w:pPr>
         <w:rPr>
           <w:rStyle w:val="IntenseEmphasis"/>
-          <w:color w:val="2F5496" w:themeColor="accent1" w:themeShade="BF"/>
-        </w:rPr>
-        <w:br w:type="page"/>
+          <w:i w:val="0"/>
+          <w:iCs w:val="0"/>
+          <w:color w:val="auto"/>
+          <w:lang w:eastAsia="de-DE"/>
+        </w:rPr>
+      </w:pPr>
+      <w:r>
+        <w:rPr>
+          <w:rStyle w:val="IntenseEmphasis"/>
+          <w:i w:val="0"/>
+          <w:iCs w:val="0"/>
+          <w:color w:val="auto"/>
+          <w:lang w:eastAsia="de-DE"/>
+        </w:rPr>
+        <w:t>There are also links to a JSP page which displays the rules of the game and a JSP page which shows the high scores currently stored in our database</w:t>
+      </w:r>
+    </w:p>
+    <w:p>
+      <w:pPr>
+        <w:jc w:val="center"/>
+        <w:rPr>
+          <w:rStyle w:val="IntenseEmphasis"/>
+          <w:i w:val="0"/>
+          <w:iCs w:val="0"/>
+          <w:color w:val="auto"/>
+          <w:lang w:eastAsia="de-DE"/>
+        </w:rPr>
+      </w:pPr>
+      <w:r>
+        <w:rPr>
+          <w:noProof/>
+          <w:lang w:eastAsia="de-DE"/>
+        </w:rPr>
+        <w:drawing>
+          <wp:inline distT="0" distB="0" distL="0" distR="0" wp14:anchorId="5AA39D51" wp14:editId="282F3ECF">
+            <wp:extent cx="4740051" cy="2011854"/>
+            <wp:effectExtent l="0" t="0" r="3810" b="7620"/>
+            <wp:docPr id="3" name="Picture 3"/>
+            <wp:cNvGraphicFramePr>
+              <a:graphicFrameLocks xmlns:a="http://schemas.openxmlformats.org/drawingml/2006/main" noChangeAspect="1"/>
+            </wp:cNvGraphicFramePr>
+            <a:graphic xmlns:a="http://schemas.openxmlformats.org/drawingml/2006/main">
+              <a:graphicData uri="http://schemas.openxmlformats.org/drawingml/2006/picture">
+                <pic:pic xmlns:pic="http://schemas.openxmlformats.org/drawingml/2006/picture">
+                  <pic:nvPicPr>
+                    <pic:cNvPr id="3" name="actionOpenRules&amp;dbPages.PNG"/>
+                    <pic:cNvPicPr/>
+                  </pic:nvPicPr>
+                  <pic:blipFill>
+                    <a:blip r:embed="rId14">
+                      <a:extLst>
+                        <a:ext uri="{28A0092B-C50C-407E-A947-70E740481C1C}">
+                          <a14:useLocalDpi xmlns:a14="http://schemas.microsoft.com/office/drawing/2010/main" val="0"/>
+                        </a:ext>
+                      </a:extLst>
+                    </a:blip>
+                    <a:stretch>
+                      <a:fillRect/>
+                    </a:stretch>
+                  </pic:blipFill>
+                  <pic:spPr>
+                    <a:xfrm>
+                      <a:off x="0" y="0"/>
+                      <a:ext cx="4740051" cy="2011854"/>
+                    </a:xfrm>
+                    <a:prstGeom prst="rect">
+                      <a:avLst/>
+                    </a:prstGeom>
+                  </pic:spPr>
+                </pic:pic>
+              </a:graphicData>
+            </a:graphic>
+          </wp:inline>
+        </w:drawing>
       </w:r>
     </w:p>
     <w:p>
@@ -2673,32 +2926,267 @@
         <w:ind w:left="567" w:hanging="567"/>
         <w:jc w:val="center"/>
       </w:pPr>
-      <w:bookmarkStart w:id="9" w:name="_Toc480137900"/>
-      <w:bookmarkStart w:id="10" w:name="_Toc534969416"/>
-      <w:r>
+      <w:r>
+        <w:br w:type="page"/>
+      </w:r>
+      <w:bookmarkStart w:id="8" w:name="_Toc480137899"/>
+      <w:bookmarkStart w:id="9" w:name="_Toc534969415"/>
+    </w:p>
+    <w:p>
+      <w:pPr>
+        <w:rPr>
+          <w:lang w:val="en-US" w:eastAsia="de-DE"/>
+        </w:rPr>
+      </w:pPr>
+      <w:proofErr w:type="spellStart"/>
+      <w:r>
+        <w:rPr>
+          <w:lang w:eastAsia="de-DE"/>
+        </w:rPr>
         <w:lastRenderedPageBreak/>
-        <w:t>Methodo</w:t>
-      </w:r>
-      <w:bookmarkEnd w:id="9"/>
-      <w:r>
-        <w:t>logy</w:t>
-      </w:r>
+        <w:t>SetUpGame</w:t>
+      </w:r>
+      <w:r>
+        <w:rPr>
+          <w:lang w:eastAsia="de-DE"/>
+        </w:rPr>
+        <w:t>.Java</w:t>
+      </w:r>
+      <w:proofErr w:type="spellEnd"/>
+      <w:r>
+        <w:rPr>
+          <w:lang w:val="en-US" w:eastAsia="de-DE"/>
+        </w:rPr>
+        <w:t xml:space="preserve"> is our first servlet. </w:t>
+      </w:r>
+      <w:r>
+        <w:rPr>
+          <w:lang w:eastAsia="de-DE"/>
+        </w:rPr>
+        <w:t xml:space="preserve">A servlet is a class which responds to a </w:t>
+      </w:r>
+      <w:proofErr w:type="gramStart"/>
+      <w:r>
+        <w:rPr>
+          <w:lang w:eastAsia="de-DE"/>
+        </w:rPr>
+        <w:t>particular type of network</w:t>
+      </w:r>
+      <w:proofErr w:type="gramEnd"/>
+      <w:r>
+        <w:rPr>
+          <w:lang w:eastAsia="de-DE"/>
+        </w:rPr>
+        <w:t xml:space="preserve"> request - most commonly an HTTP request.</w:t>
+      </w:r>
+      <w:r>
+        <w:rPr>
+          <w:lang w:eastAsia="de-DE"/>
+        </w:rPr>
+        <w:t xml:space="preserve"> </w:t>
+      </w:r>
+      <w:r>
+        <w:rPr>
+          <w:rFonts w:ascii="Consolas" w:hAnsi="Consolas" w:cs="Consolas"/>
+          <w:color w:val="A7EC21"/>
+          <w:sz w:val="16"/>
+          <w:szCs w:val="16"/>
+          <w:shd w:val="clear" w:color="auto" w:fill="373737"/>
+        </w:rPr>
+        <w:t>action</w:t>
+      </w:r>
+      <w:r>
+        <w:rPr>
+          <w:rFonts w:ascii="Consolas" w:hAnsi="Consolas" w:cs="Consolas"/>
+          <w:color w:val="52CA11"/>
+          <w:sz w:val="16"/>
+          <w:szCs w:val="16"/>
+          <w:shd w:val="clear" w:color="auto" w:fill="373737"/>
+        </w:rPr>
+        <w:t>=</w:t>
+      </w:r>
+      <w:r>
+        <w:rPr>
+          <w:rFonts w:ascii="Consolas" w:hAnsi="Consolas" w:cs="Consolas"/>
+          <w:i/>
+          <w:iCs/>
+          <w:color w:val="17C694"/>
+          <w:sz w:val="16"/>
+          <w:szCs w:val="16"/>
+          <w:shd w:val="clear" w:color="auto" w:fill="373737"/>
+        </w:rPr>
+        <w:t>"</w:t>
+      </w:r>
+      <w:proofErr w:type="spellStart"/>
+      <w:r>
+        <w:rPr>
+          <w:rFonts w:ascii="Consolas" w:hAnsi="Consolas" w:cs="Consolas"/>
+          <w:i/>
+          <w:iCs/>
+          <w:color w:val="17C694"/>
+          <w:sz w:val="16"/>
+          <w:szCs w:val="16"/>
+          <w:shd w:val="clear" w:color="auto" w:fill="373737"/>
+        </w:rPr>
+        <w:t>newGame</w:t>
+      </w:r>
+      <w:proofErr w:type="spellEnd"/>
+      <w:r>
+        <w:rPr>
+          <w:rFonts w:ascii="Consolas" w:hAnsi="Consolas" w:cs="Consolas"/>
+          <w:i/>
+          <w:iCs/>
+          <w:color w:val="17C694"/>
+          <w:sz w:val="16"/>
+          <w:szCs w:val="16"/>
+          <w:shd w:val="clear" w:color="auto" w:fill="373737"/>
+        </w:rPr>
+        <w:t>"</w:t>
+      </w:r>
+      <w:r>
+        <w:rPr>
+          <w:rFonts w:ascii="Consolas" w:hAnsi="Consolas" w:cs="Consolas"/>
+          <w:sz w:val="16"/>
+          <w:szCs w:val="16"/>
+          <w:shd w:val="clear" w:color="auto" w:fill="373737"/>
+        </w:rPr>
+        <w:t xml:space="preserve"> </w:t>
+      </w:r>
+      <w:r>
+        <w:rPr>
+          <w:rFonts w:ascii="Consolas" w:hAnsi="Consolas" w:cs="Consolas"/>
+          <w:color w:val="A7EC21"/>
+          <w:sz w:val="16"/>
+          <w:szCs w:val="16"/>
+          <w:shd w:val="clear" w:color="auto" w:fill="373737"/>
+        </w:rPr>
+        <w:t>method</w:t>
+      </w:r>
+      <w:r>
+        <w:rPr>
+          <w:rFonts w:ascii="Consolas" w:hAnsi="Consolas" w:cs="Consolas"/>
+          <w:color w:val="52CA11"/>
+          <w:sz w:val="16"/>
+          <w:szCs w:val="16"/>
+          <w:shd w:val="clear" w:color="auto" w:fill="373737"/>
+        </w:rPr>
+        <w:t>=</w:t>
+      </w:r>
+      <w:r>
+        <w:rPr>
+          <w:rFonts w:ascii="Consolas" w:hAnsi="Consolas" w:cs="Consolas"/>
+          <w:i/>
+          <w:iCs/>
+          <w:color w:val="17C694"/>
+          <w:sz w:val="16"/>
+          <w:szCs w:val="16"/>
+          <w:shd w:val="clear" w:color="auto" w:fill="373737"/>
+        </w:rPr>
+        <w:t>"post"</w:t>
+      </w:r>
+      <w:r>
+        <w:rPr>
+          <w:lang w:val="en-US" w:eastAsia="de-DE"/>
+        </w:rPr>
+        <w:t xml:space="preserve"> looks for a servlet to match the </w:t>
+      </w:r>
+      <w:proofErr w:type="spellStart"/>
+      <w:r>
+        <w:rPr>
+          <w:lang w:val="en-US" w:eastAsia="de-DE"/>
+        </w:rPr>
+        <w:t>newGame</w:t>
+      </w:r>
+      <w:proofErr w:type="spellEnd"/>
+      <w:r>
+        <w:rPr>
+          <w:lang w:val="en-US" w:eastAsia="de-DE"/>
+        </w:rPr>
+        <w:t xml:space="preserve"> action. </w:t>
+      </w:r>
+    </w:p>
+    <w:p>
+      <w:pPr>
+        <w:jc w:val="center"/>
+        <w:rPr>
+          <w:lang w:val="en-US" w:eastAsia="de-DE"/>
+        </w:rPr>
+      </w:pPr>
+      <w:r>
+        <w:rPr>
+          <w:noProof/>
+          <w:lang w:val="en-US" w:eastAsia="de-DE"/>
+        </w:rPr>
+        <w:drawing>
+          <wp:inline distT="0" distB="0" distL="0" distR="0" wp14:anchorId="0C48F8E5" wp14:editId="016C66DA">
+            <wp:extent cx="2933954" cy="502964"/>
+            <wp:effectExtent l="0" t="0" r="0" b="0"/>
+            <wp:docPr id="4" name="Picture 4"/>
+            <wp:cNvGraphicFramePr>
+              <a:graphicFrameLocks xmlns:a="http://schemas.openxmlformats.org/drawingml/2006/main" noChangeAspect="1"/>
+            </wp:cNvGraphicFramePr>
+            <a:graphic xmlns:a="http://schemas.openxmlformats.org/drawingml/2006/main">
+              <a:graphicData uri="http://schemas.openxmlformats.org/drawingml/2006/picture">
+                <pic:pic xmlns:pic="http://schemas.openxmlformats.org/drawingml/2006/picture">
+                  <pic:nvPicPr>
+                    <pic:cNvPr id="4" name="webServletMapping.PNG"/>
+                    <pic:cNvPicPr/>
+                  </pic:nvPicPr>
+                  <pic:blipFill>
+                    <a:blip r:embed="rId15">
+                      <a:extLst>
+                        <a:ext uri="{28A0092B-C50C-407E-A947-70E740481C1C}">
+                          <a14:useLocalDpi xmlns:a14="http://schemas.microsoft.com/office/drawing/2010/main" val="0"/>
+                        </a:ext>
+                      </a:extLst>
+                    </a:blip>
+                    <a:stretch>
+                      <a:fillRect/>
+                    </a:stretch>
+                  </pic:blipFill>
+                  <pic:spPr>
+                    <a:xfrm>
+                      <a:off x="0" y="0"/>
+                      <a:ext cx="2933954" cy="502964"/>
+                    </a:xfrm>
+                    <a:prstGeom prst="rect">
+                      <a:avLst/>
+                    </a:prstGeom>
+                  </pic:spPr>
+                </pic:pic>
+              </a:graphicData>
+            </a:graphic>
+          </wp:inline>
+        </w:drawing>
+      </w:r>
+    </w:p>
+    <w:p>
+      <w:pPr>
+        <w:rPr>
+          <w:lang w:val="en-US" w:eastAsia="de-DE"/>
+        </w:rPr>
+      </w:pPr>
+      <w:r>
+        <w:rPr>
+          <w:lang w:val="en-US" w:eastAsia="de-DE"/>
+        </w:rPr>
+        <w:t xml:space="preserve">In this servlet we make the first of our calls to the Java backend. </w:t>
+      </w:r>
+      <w:bookmarkStart w:id="10" w:name="_GoBack"/>
       <w:bookmarkEnd w:id="10"/>
-    </w:p>
-    <w:p>
-      <w:pPr>
-        <w:rPr>
-          <w:rStyle w:val="IntenseEmphasis"/>
-          <w:color w:val="2F5496" w:themeColor="accent1" w:themeShade="BF"/>
-        </w:rPr>
-      </w:pPr>
-      <w:r>
-        <w:rPr>
-          <w:rStyle w:val="IntenseEmphasis"/>
-          <w:color w:val="2F5496" w:themeColor="accent1" w:themeShade="BF"/>
+      <w:r>
+        <w:rPr>
+          <w:lang w:val="en-US" w:eastAsia="de-DE"/>
         </w:rPr>
         <w:br w:type="page"/>
       </w:r>
+    </w:p>
+    <w:p>
+      <w:pPr>
+        <w:rPr>
+          <w:lang w:val="en-US" w:eastAsia="de-DE"/>
+        </w:rPr>
+      </w:pPr>
     </w:p>
     <w:p>
       <w:pPr>
@@ -2712,499 +3200,7 @@
         </w:tabs>
         <w:ind w:left="567" w:hanging="567"/>
         <w:jc w:val="center"/>
-        <w:rPr>
-          <w:lang w:val="en-IE"/>
-        </w:rPr>
-      </w:pPr>
-      <w:bookmarkStart w:id="11" w:name="_Toc534969417"/>
-      <w:r>
-        <w:rPr>
-          <w:lang w:val="en-IE"/>
-        </w:rPr>
-        <w:lastRenderedPageBreak/>
-        <w:t>Technology Review</w:t>
-      </w:r>
-      <w:bookmarkEnd w:id="11"/>
-    </w:p>
-    <w:p>
-      <w:pPr>
-        <w:rPr>
-          <w:lang w:eastAsia="de-DE"/>
-        </w:rPr>
-      </w:pPr>
-    </w:p>
-    <w:p>
-      <w:pPr>
-        <w:rPr>
-          <w:lang w:eastAsia="de-DE"/>
-        </w:rPr>
-      </w:pPr>
-      <w:r>
-        <w:rPr>
-          <w:lang w:eastAsia="de-DE"/>
-        </w:rPr>
-        <w:t xml:space="preserve">Talk about spring boot and how it was set up </w:t>
-      </w:r>
-    </w:p>
-    <w:p>
-      <w:pPr>
-        <w:rPr>
-          <w:lang w:eastAsia="de-DE"/>
-        </w:rPr>
-      </w:pPr>
-      <w:r>
-        <w:rPr>
-          <w:lang w:eastAsia="de-DE"/>
-        </w:rPr>
-        <w:t xml:space="preserve">Maven and all the dependencies </w:t>
-      </w:r>
-    </w:p>
-    <w:p>
-      <w:pPr>
-        <w:rPr>
-          <w:lang w:eastAsia="de-DE"/>
-        </w:rPr>
-      </w:pPr>
-      <w:r>
-        <w:rPr>
-          <w:lang w:eastAsia="de-DE"/>
-        </w:rPr>
-        <w:t>Yarn, we used but removed it, why.</w:t>
-      </w:r>
-    </w:p>
-    <w:p>
-      <w:pPr>
-        <w:rPr>
-          <w:lang w:eastAsia="de-DE"/>
-        </w:rPr>
-      </w:pPr>
-      <w:r>
-        <w:rPr>
-          <w:lang w:eastAsia="de-DE"/>
-        </w:rPr>
-        <w:t>NPM and node.js, why we use. Java</w:t>
-      </w:r>
-      <w:r>
-        <w:rPr>
-          <w:lang w:eastAsia="de-DE"/>
-        </w:rPr>
-        <w:t>S</w:t>
-      </w:r>
-      <w:r>
-        <w:rPr>
-          <w:lang w:eastAsia="de-DE"/>
-        </w:rPr>
-        <w:t xml:space="preserve">cript runtime built on chrome’s V8 </w:t>
-      </w:r>
-      <w:proofErr w:type="spellStart"/>
-      <w:r>
-        <w:rPr>
-          <w:lang w:eastAsia="de-DE"/>
-        </w:rPr>
-        <w:t>javascript</w:t>
-      </w:r>
-      <w:proofErr w:type="spellEnd"/>
-      <w:r>
-        <w:rPr>
-          <w:lang w:eastAsia="de-DE"/>
-        </w:rPr>
-        <w:t xml:space="preserve"> engine.</w:t>
-      </w:r>
-    </w:p>
-    <w:p>
-      <w:pPr>
-        <w:rPr>
-          <w:lang w:eastAsia="de-DE"/>
-        </w:rPr>
-      </w:pPr>
-      <w:r>
-        <w:rPr>
-          <w:lang w:eastAsia="de-DE"/>
-        </w:rPr>
-        <w:t>Talk about babel and webpack and webpack cli, bundle.min.js.</w:t>
-      </w:r>
-    </w:p>
-    <w:p>
-      <w:pPr>
-        <w:rPr>
-          <w:lang w:eastAsia="de-DE"/>
-        </w:rPr>
-      </w:pPr>
-      <w:r>
-        <w:rPr>
-          <w:lang w:eastAsia="de-DE"/>
-        </w:rPr>
-        <w:t xml:space="preserve">HTML, CSS we created a </w:t>
-      </w:r>
-      <w:r>
-        <w:rPr>
-          <w:lang w:eastAsia="de-DE"/>
-        </w:rPr>
-        <w:t>JS</w:t>
-      </w:r>
-      <w:r>
-        <w:rPr>
-          <w:lang w:eastAsia="de-DE"/>
-        </w:rPr>
-        <w:t xml:space="preserve"> folder separately.</w:t>
-      </w:r>
-    </w:p>
-    <w:p>
-      <w:pPr>
-        <w:rPr>
-          <w:lang w:eastAsia="de-DE"/>
-        </w:rPr>
-      </w:pPr>
-    </w:p>
-    <w:p>
-      <w:pPr>
-        <w:pStyle w:val="Title"/>
-        <w:jc w:val="center"/>
-        <w:rPr>
-          <w:lang w:eastAsia="de-DE"/>
-        </w:rPr>
-      </w:pPr>
-      <w:r>
-        <w:rPr>
-          <w:lang w:eastAsia="de-DE"/>
-        </w:rPr>
-        <w:t>JSP</w:t>
-      </w:r>
-    </w:p>
-    <w:p>
-      <w:pPr>
-        <w:rPr>
-          <w:lang w:val="en-US" w:eastAsia="de-DE"/>
-        </w:rPr>
-      </w:pPr>
-    </w:p>
-    <w:p>
-      <w:pPr>
-        <w:rPr>
-          <w:lang w:val="en-US" w:eastAsia="de-DE"/>
-        </w:rPr>
-      </w:pPr>
-      <w:proofErr w:type="spellStart"/>
-      <w:r>
-        <w:rPr>
-          <w:lang w:val="en-US" w:eastAsia="de-DE"/>
-        </w:rPr>
-        <w:t>JavaServer</w:t>
-      </w:r>
-      <w:proofErr w:type="spellEnd"/>
-      <w:r>
-        <w:rPr>
-          <w:lang w:val="en-US" w:eastAsia="de-DE"/>
-        </w:rPr>
-        <w:t xml:space="preserve"> Pages (JSP) is a technology that </w:t>
-      </w:r>
-      <w:r>
-        <w:rPr>
-          <w:lang w:val="en-US" w:eastAsia="de-DE"/>
-        </w:rPr>
-        <w:t>we decided to go with in the end. We based our decision on the following reasons</w:t>
-      </w:r>
-    </w:p>
-    <w:p>
-      <w:pPr>
-        <w:pStyle w:val="ListParagraph"/>
-        <w:numPr>
-          <w:ilvl w:val="0"/>
-          <w:numId w:val="11"/>
-        </w:numPr>
-        <w:rPr>
-          <w:lang w:val="en-US" w:eastAsia="de-DE"/>
-        </w:rPr>
-      </w:pPr>
-      <w:r>
-        <w:rPr>
-          <w:lang w:val="en-US" w:eastAsia="de-DE"/>
-        </w:rPr>
-        <w:t xml:space="preserve">Knowledge and experience with HTML </w:t>
-      </w:r>
-    </w:p>
-    <w:p>
-      <w:pPr>
-        <w:pStyle w:val="ListParagraph"/>
-        <w:numPr>
-          <w:ilvl w:val="0"/>
-          <w:numId w:val="11"/>
-        </w:numPr>
-        <w:rPr>
-          <w:lang w:val="en-US" w:eastAsia="de-DE"/>
-        </w:rPr>
-      </w:pPr>
-      <w:r>
-        <w:rPr>
-          <w:lang w:val="en-US" w:eastAsia="de-DE"/>
-        </w:rPr>
-        <w:t>Knowledge and experience with Java</w:t>
-      </w:r>
-    </w:p>
-    <w:p>
-      <w:pPr>
-        <w:pStyle w:val="ListParagraph"/>
-        <w:numPr>
-          <w:ilvl w:val="0"/>
-          <w:numId w:val="11"/>
-        </w:numPr>
-        <w:rPr>
-          <w:lang w:val="en-US" w:eastAsia="de-DE"/>
-        </w:rPr>
-      </w:pPr>
-      <w:r>
-        <w:rPr>
-          <w:lang w:val="en-US" w:eastAsia="de-DE"/>
-        </w:rPr>
-        <w:t>Documentation was clear to understand</w:t>
-      </w:r>
-    </w:p>
-    <w:p>
-      <w:pPr>
-        <w:pStyle w:val="ListParagraph"/>
-        <w:numPr>
-          <w:ilvl w:val="0"/>
-          <w:numId w:val="11"/>
-        </w:numPr>
-        <w:rPr>
-          <w:lang w:val="en-US" w:eastAsia="de-DE"/>
-        </w:rPr>
-      </w:pPr>
-      <w:r>
-        <w:rPr>
-          <w:lang w:val="en-US" w:eastAsia="de-DE"/>
-        </w:rPr>
-        <w:t xml:space="preserve">The game was programmed in Java when we were </w:t>
-      </w:r>
-      <w:r>
-        <w:rPr>
-          <w:lang w:val="en-US" w:eastAsia="de-DE"/>
-        </w:rPr>
-        <w:t>testing it out so working with JSP would be reasonably straight forward</w:t>
-      </w:r>
-    </w:p>
-    <w:p>
-      <w:pPr>
-        <w:pStyle w:val="ListParagraph"/>
-        <w:numPr>
-          <w:ilvl w:val="0"/>
-          <w:numId w:val="11"/>
-        </w:numPr>
-        <w:rPr>
-          <w:lang w:val="en-US" w:eastAsia="de-DE"/>
-        </w:rPr>
-      </w:pPr>
-      <w:r>
-        <w:rPr>
-          <w:lang w:val="en-US" w:eastAsia="de-DE"/>
-        </w:rPr>
-        <w:t>We had experience using Tomcat to serve up pages before thanks to a pervious module in this course</w:t>
-      </w:r>
-    </w:p>
-    <w:p>
-      <w:pPr>
-        <w:rPr>
-          <w:lang w:val="en-US" w:eastAsia="de-DE"/>
-        </w:rPr>
-      </w:pPr>
-    </w:p>
-    <w:p>
-      <w:pPr>
-        <w:rPr>
-          <w:lang w:val="en-US" w:eastAsia="de-DE"/>
-        </w:rPr>
-      </w:pPr>
-    </w:p>
-    <w:p>
-      <w:pPr>
-        <w:rPr>
-          <w:lang w:val="en-US" w:eastAsia="de-DE"/>
-        </w:rPr>
-      </w:pPr>
-      <w:r>
-        <w:rPr>
-          <w:lang w:val="en-US" w:eastAsia="de-DE"/>
-        </w:rPr>
-        <w:t xml:space="preserve">JSP is </w:t>
-      </w:r>
-      <w:proofErr w:type="gramStart"/>
-      <w:r>
-        <w:rPr>
-          <w:lang w:val="en-US" w:eastAsia="de-DE"/>
-        </w:rPr>
-        <w:t>similar to</w:t>
-      </w:r>
-      <w:proofErr w:type="gramEnd"/>
-      <w:r>
-        <w:rPr>
-          <w:lang w:val="en-US" w:eastAsia="de-DE"/>
-        </w:rPr>
-        <w:t xml:space="preserve"> PHP and ASP, but it uses the Java programming language. To deploy and run </w:t>
-      </w:r>
-      <w:proofErr w:type="spellStart"/>
-      <w:r>
-        <w:rPr>
-          <w:lang w:val="en-US" w:eastAsia="de-DE"/>
-        </w:rPr>
-        <w:t>JavaServer</w:t>
-      </w:r>
-      <w:proofErr w:type="spellEnd"/>
-      <w:r>
-        <w:rPr>
-          <w:lang w:val="en-US" w:eastAsia="de-DE"/>
-        </w:rPr>
-        <w:t xml:space="preserve"> Pages, a compatible web server with a servlet container, such as Apache Tomcat or Jetty, is required.</w:t>
-      </w:r>
-    </w:p>
-    <w:p>
-      <w:pPr>
-        <w:rPr>
-          <w:lang w:val="en-US" w:eastAsia="de-DE"/>
-        </w:rPr>
-      </w:pPr>
-    </w:p>
-    <w:p>
-      <w:pPr>
-        <w:rPr>
-          <w:lang w:val="en-US" w:eastAsia="de-DE"/>
-        </w:rPr>
-      </w:pPr>
-      <w:bookmarkStart w:id="12" w:name="_GoBack"/>
-      <w:bookmarkEnd w:id="12"/>
-    </w:p>
-    <w:p>
-      <w:pPr>
-        <w:rPr>
-          <w:lang w:eastAsia="de-DE"/>
-        </w:rPr>
-      </w:pPr>
-    </w:p>
-    <w:p>
-      <w:pPr>
-        <w:rPr>
-          <w:lang w:eastAsia="de-DE"/>
-        </w:rPr>
-      </w:pPr>
-    </w:p>
-    <w:p>
-      <w:pPr>
-        <w:rPr>
-          <w:lang w:eastAsia="de-DE"/>
-        </w:rPr>
-      </w:pPr>
-    </w:p>
-    <w:p>
-      <w:pPr>
-        <w:rPr>
-          <w:lang w:eastAsia="de-DE"/>
-        </w:rPr>
-      </w:pPr>
-    </w:p>
-    <w:p>
-      <w:pPr>
-        <w:rPr>
-          <w:lang w:eastAsia="de-DE"/>
-        </w:rPr>
-      </w:pPr>
-    </w:p>
-    <w:p>
-      <w:pPr>
-        <w:rPr>
-          <w:lang w:eastAsia="de-DE"/>
-        </w:rPr>
-      </w:pPr>
-    </w:p>
-    <w:p>
-      <w:pPr>
-        <w:rPr>
-          <w:lang w:eastAsia="de-DE"/>
-        </w:rPr>
-      </w:pPr>
-    </w:p>
-    <w:p>
-      <w:pPr>
-        <w:rPr>
-          <w:lang w:eastAsia="de-DE"/>
-        </w:rPr>
-      </w:pPr>
-    </w:p>
-    <w:p>
-      <w:pPr>
-        <w:rPr>
-          <w:lang w:eastAsia="de-DE"/>
-        </w:rPr>
-      </w:pPr>
-    </w:p>
-    <w:p>
-      <w:pPr>
-        <w:rPr>
-          <w:lang w:eastAsia="de-DE"/>
-        </w:rPr>
-      </w:pPr>
-    </w:p>
-    <w:p>
-      <w:pPr>
-        <w:rPr>
-          <w:lang w:eastAsia="de-DE"/>
-        </w:rPr>
-      </w:pPr>
-    </w:p>
-    <w:p>
-      <w:pPr>
-        <w:rPr>
-          <w:lang w:eastAsia="de-DE"/>
-        </w:rPr>
-      </w:pPr>
-    </w:p>
-    <w:p>
-      <w:pPr>
-        <w:rPr>
-          <w:lang w:eastAsia="de-DE"/>
-        </w:rPr>
-      </w:pPr>
-    </w:p>
-    <w:p>
-      <w:pPr>
-        <w:rPr>
-          <w:lang w:eastAsia="de-DE"/>
-        </w:rPr>
-      </w:pPr>
-    </w:p>
-    <w:p>
-      <w:pPr>
-        <w:rPr>
-          <w:lang w:eastAsia="de-DE"/>
-        </w:rPr>
-      </w:pPr>
-    </w:p>
-    <w:p>
-      <w:pPr>
-        <w:rPr>
-          <w:lang w:eastAsia="de-DE"/>
-        </w:rPr>
-      </w:pPr>
-    </w:p>
-    <w:p>
-      <w:pPr>
-        <w:rPr>
-          <w:lang w:eastAsia="de-DE"/>
-        </w:rPr>
-      </w:pPr>
-    </w:p>
-    <w:p>
-      <w:pPr>
-        <w:rPr>
-          <w:rStyle w:val="IntenseEmphasis"/>
-          <w:color w:val="2F5496" w:themeColor="accent1" w:themeShade="BF"/>
-        </w:rPr>
-      </w:pPr>
-      <w:r>
-        <w:rPr>
-          <w:rStyle w:val="IntenseEmphasis"/>
-          <w:color w:val="2F5496" w:themeColor="accent1" w:themeShade="BF"/>
-        </w:rPr>
-        <w:br w:type="page"/>
-      </w:r>
+      </w:pPr>
     </w:p>
     <w:p>
       <w:pPr>
@@ -3219,120 +3215,29 @@
         <w:ind w:left="567" w:hanging="567"/>
         <w:jc w:val="center"/>
         <w:rPr>
-          <w:i/>
-          <w:iCs/>
-          <w:lang w:val="en"/>
-        </w:rPr>
-      </w:pPr>
-      <w:bookmarkStart w:id="13" w:name="_Toc534969418"/>
-      <w:r>
-        <w:rPr>
-          <w:i/>
-          <w:iCs/>
-          <w:lang w:val="en"/>
-        </w:rPr>
-        <w:lastRenderedPageBreak/>
-        <w:t>Conclusion</w:t>
-      </w:r>
-      <w:bookmarkEnd w:id="13"/>
-      <w:r>
-        <w:rPr>
-          <w:i/>
-          <w:iCs/>
-          <w:lang w:val="en"/>
-        </w:rPr>
-        <w:t xml:space="preserve"> </w:t>
-      </w:r>
-    </w:p>
-    <w:p>
-      <w:pPr>
-        <w:rPr>
-          <w:lang w:val="en" w:eastAsia="de-DE"/>
-        </w:rPr>
-      </w:pPr>
-      <w:r>
-        <w:rPr>
-          <w:lang w:val="en" w:eastAsia="de-DE"/>
-        </w:rPr>
-        <w:t xml:space="preserve">We selected scrabble as </w:t>
-      </w:r>
-      <w:r>
-        <w:rPr>
-          <w:lang w:val="en" w:eastAsia="de-DE"/>
-        </w:rPr>
-        <w:t xml:space="preserve">we wanted ourselves and make use of all the </w:t>
-      </w:r>
-      <w:proofErr w:type="gramStart"/>
-      <w:r>
-        <w:rPr>
-          <w:lang w:val="en" w:eastAsia="de-DE"/>
-        </w:rPr>
-        <w:t>skills</w:t>
-      </w:r>
-      <w:proofErr w:type="gramEnd"/>
-      <w:r>
-        <w:rPr>
-          <w:lang w:val="en" w:eastAsia="de-DE"/>
-        </w:rPr>
-        <w:t xml:space="preserve"> we have learned during our time in GMIT. As the project progressed, we </w:t>
-      </w:r>
-      <w:proofErr w:type="spellStart"/>
-      <w:r>
-        <w:rPr>
-          <w:lang w:val="en" w:eastAsia="de-DE"/>
-        </w:rPr>
-        <w:t>realised</w:t>
-      </w:r>
-      <w:proofErr w:type="spellEnd"/>
-      <w:r>
-        <w:rPr>
-          <w:lang w:val="en" w:eastAsia="de-DE"/>
-        </w:rPr>
-        <w:t xml:space="preserve"> we needed to experiment with technologies and research them to figure the best way of implementing our idea.</w:t>
-      </w:r>
-    </w:p>
-    <w:p>
-      <w:pPr>
-        <w:rPr>
-          <w:lang w:val="en" w:eastAsia="de-DE"/>
-        </w:rPr>
-      </w:pPr>
-    </w:p>
-    <w:p>
-      <w:pPr>
-        <w:rPr>
-          <w:lang w:val="en" w:eastAsia="de-DE"/>
-        </w:rPr>
-      </w:pPr>
-      <w:r>
-        <w:rPr>
-          <w:lang w:val="en" w:eastAsia="de-DE"/>
-        </w:rPr>
-        <w:t>The technologies we settled on where the ones we found were best suited for our projects. React and Node.js to develop the backend instead of Spring boot. The reason for this was needing to restart the server any time a change was made to the UI slowed us down greatly.</w:t>
-      </w:r>
-    </w:p>
-    <w:p>
-      <w:pPr>
-        <w:rPr>
-          <w:lang w:val="en" w:eastAsia="de-DE"/>
-        </w:rPr>
-      </w:pPr>
-      <w:r>
-        <w:rPr>
-          <w:lang w:val="en" w:eastAsia="de-DE"/>
-        </w:rPr>
-        <w:t xml:space="preserve">This is a project where it is hard to know where to finish as you can almost always improve it in some way. In the end we decided to stop at </w:t>
-      </w:r>
-    </w:p>
-    <w:p>
-      <w:pPr>
-        <w:rPr>
-          <w:lang w:val="en" w:eastAsia="de-DE"/>
-        </w:rPr>
-      </w:pPr>
-      <w:r>
-        <w:rPr>
-          <w:lang w:val="en" w:eastAsia="de-DE"/>
+          <w:lang w:val="en-IE"/>
+        </w:rPr>
+      </w:pPr>
+      <w:r>
+        <w:rPr>
+          <w:lang w:val="en-IE"/>
+        </w:rPr>
+        <w:t>Running the application</w:t>
+      </w:r>
+      <w:bookmarkEnd w:id="8"/>
+      <w:bookmarkEnd w:id="9"/>
+    </w:p>
+    <w:p>
+      <w:pPr>
+        <w:rPr>
+          <w:rStyle w:val="IntenseEmphasis"/>
+          <w:color w:val="2F5496" w:themeColor="accent1" w:themeShade="BF"/>
+        </w:rPr>
+      </w:pPr>
+      <w:r>
+        <w:rPr>
+          <w:rStyle w:val="IntenseEmphasis"/>
+          <w:color w:val="2F5496" w:themeColor="accent1" w:themeShade="BF"/>
         </w:rPr>
         <w:br w:type="page"/>
       </w:r>
@@ -3349,33 +3254,30 @@
         </w:tabs>
         <w:ind w:left="567" w:hanging="567"/>
         <w:jc w:val="center"/>
-        <w:rPr>
-          <w:i/>
-          <w:iCs/>
-          <w:lang w:val="en"/>
-        </w:rPr>
-      </w:pPr>
-      <w:bookmarkStart w:id="14" w:name="_Toc534969419"/>
-      <w:r>
-        <w:rPr>
-          <w:i/>
-          <w:iCs/>
-          <w:lang w:val="en"/>
-        </w:rPr>
+      </w:pPr>
+      <w:bookmarkStart w:id="11" w:name="_Toc480137900"/>
+      <w:bookmarkStart w:id="12" w:name="_Toc534969416"/>
+      <w:r>
         <w:lastRenderedPageBreak/>
-        <w:t>Learning outcomes</w:t>
-      </w:r>
-      <w:bookmarkEnd w:id="14"/>
-    </w:p>
-    <w:p>
-      <w:pPr>
-        <w:rPr>
-          <w:lang w:val="en" w:eastAsia="de-DE"/>
-        </w:rPr>
-      </w:pPr>
-      <w:r>
-        <w:rPr>
-          <w:lang w:val="en" w:eastAsia="de-DE"/>
+        <w:t>Methodo</w:t>
+      </w:r>
+      <w:bookmarkEnd w:id="11"/>
+      <w:r>
+        <w:t>logy</w:t>
+      </w:r>
+      <w:bookmarkEnd w:id="12"/>
+    </w:p>
+    <w:p>
+      <w:pPr>
+        <w:rPr>
+          <w:rStyle w:val="IntenseEmphasis"/>
+          <w:color w:val="2F5496" w:themeColor="accent1" w:themeShade="BF"/>
+        </w:rPr>
+      </w:pPr>
+      <w:r>
+        <w:rPr>
+          <w:rStyle w:val="IntenseEmphasis"/>
+          <w:color w:val="2F5496" w:themeColor="accent1" w:themeShade="BF"/>
         </w:rPr>
         <w:br w:type="page"/>
       </w:r>
@@ -3393,39 +3295,493 @@
         <w:ind w:left="567" w:hanging="567"/>
         <w:jc w:val="center"/>
         <w:rPr>
-          <w:i/>
-          <w:iCs/>
-          <w:lang w:val="en"/>
-        </w:rPr>
-      </w:pPr>
-      <w:bookmarkStart w:id="15" w:name="_Toc534969420"/>
-      <w:r>
-        <w:rPr>
-          <w:i/>
-          <w:iCs/>
-          <w:lang w:val="en"/>
+          <w:lang w:val="en-IE"/>
+        </w:rPr>
+      </w:pPr>
+      <w:bookmarkStart w:id="13" w:name="_Toc534969417"/>
+      <w:r>
+        <w:rPr>
+          <w:lang w:val="en-IE"/>
         </w:rPr>
         <w:lastRenderedPageBreak/>
-        <w:t>Future Investigation</w:t>
-      </w:r>
-      <w:bookmarkEnd w:id="15"/>
-    </w:p>
-    <w:p>
-      <w:pPr>
-        <w:rPr>
-          <w:lang w:val="en" w:eastAsia="de-DE"/>
-        </w:rPr>
-      </w:pPr>
-    </w:p>
-    <w:p>
-      <w:pPr>
-        <w:rPr>
-          <w:lang w:val="en" w:eastAsia="de-DE"/>
-        </w:rPr>
-      </w:pPr>
-      <w:r>
-        <w:rPr>
-          <w:lang w:val="en" w:eastAsia="de-DE"/>
+        <w:t>Technology Review</w:t>
+      </w:r>
+      <w:bookmarkEnd w:id="13"/>
+    </w:p>
+    <w:p>
+      <w:pPr>
+        <w:rPr>
+          <w:lang w:eastAsia="de-DE"/>
+        </w:rPr>
+      </w:pPr>
+    </w:p>
+    <w:p>
+      <w:pPr>
+        <w:rPr>
+          <w:lang w:eastAsia="de-DE"/>
+        </w:rPr>
+      </w:pPr>
+      <w:r>
+        <w:rPr>
+          <w:lang w:eastAsia="de-DE"/>
+        </w:rPr>
+        <w:t xml:space="preserve">Talk about spring boot and how it was set up </w:t>
+      </w:r>
+    </w:p>
+    <w:p>
+      <w:pPr>
+        <w:rPr>
+          <w:lang w:eastAsia="de-DE"/>
+        </w:rPr>
+      </w:pPr>
+      <w:r>
+        <w:rPr>
+          <w:lang w:eastAsia="de-DE"/>
+        </w:rPr>
+        <w:t xml:space="preserve">Maven and all the dependencies </w:t>
+      </w:r>
+    </w:p>
+    <w:p>
+      <w:pPr>
+        <w:rPr>
+          <w:lang w:eastAsia="de-DE"/>
+        </w:rPr>
+      </w:pPr>
+      <w:r>
+        <w:rPr>
+          <w:lang w:eastAsia="de-DE"/>
+        </w:rPr>
+        <w:t>Yarn, we used but removed it, why.</w:t>
+      </w:r>
+    </w:p>
+    <w:p>
+      <w:pPr>
+        <w:rPr>
+          <w:lang w:eastAsia="de-DE"/>
+        </w:rPr>
+      </w:pPr>
+      <w:r>
+        <w:rPr>
+          <w:lang w:eastAsia="de-DE"/>
+        </w:rPr>
+        <w:t>NPM and node.js, why we use. Java</w:t>
+      </w:r>
+      <w:r>
+        <w:rPr>
+          <w:lang w:eastAsia="de-DE"/>
+        </w:rPr>
+        <w:t>S</w:t>
+      </w:r>
+      <w:r>
+        <w:rPr>
+          <w:lang w:eastAsia="de-DE"/>
+        </w:rPr>
+        <w:t xml:space="preserve">cript runtime built on chrome’s V8 </w:t>
+      </w:r>
+      <w:proofErr w:type="spellStart"/>
+      <w:r>
+        <w:rPr>
+          <w:lang w:eastAsia="de-DE"/>
+        </w:rPr>
+        <w:t>javascript</w:t>
+      </w:r>
+      <w:proofErr w:type="spellEnd"/>
+      <w:r>
+        <w:rPr>
+          <w:lang w:eastAsia="de-DE"/>
+        </w:rPr>
+        <w:t xml:space="preserve"> engine.</w:t>
+      </w:r>
+    </w:p>
+    <w:p>
+      <w:pPr>
+        <w:rPr>
+          <w:lang w:eastAsia="de-DE"/>
+        </w:rPr>
+      </w:pPr>
+      <w:r>
+        <w:rPr>
+          <w:lang w:eastAsia="de-DE"/>
+        </w:rPr>
+        <w:t>Talk about babel and webpack and webpack cli, bundle.min.js.</w:t>
+      </w:r>
+    </w:p>
+    <w:p>
+      <w:pPr>
+        <w:rPr>
+          <w:lang w:eastAsia="de-DE"/>
+        </w:rPr>
+      </w:pPr>
+      <w:r>
+        <w:rPr>
+          <w:lang w:eastAsia="de-DE"/>
+        </w:rPr>
+        <w:t xml:space="preserve">HTML, CSS we created a </w:t>
+      </w:r>
+      <w:r>
+        <w:rPr>
+          <w:lang w:eastAsia="de-DE"/>
+        </w:rPr>
+        <w:t>JS</w:t>
+      </w:r>
+      <w:r>
+        <w:rPr>
+          <w:lang w:eastAsia="de-DE"/>
+        </w:rPr>
+        <w:t xml:space="preserve"> folder separately.</w:t>
+      </w:r>
+    </w:p>
+    <w:p>
+      <w:pPr>
+        <w:rPr>
+          <w:lang w:eastAsia="de-DE"/>
+        </w:rPr>
+      </w:pPr>
+    </w:p>
+    <w:p>
+      <w:pPr>
+        <w:pStyle w:val="Title"/>
+        <w:jc w:val="center"/>
+        <w:rPr>
+          <w:lang w:eastAsia="de-DE"/>
+        </w:rPr>
+      </w:pPr>
+      <w:r>
+        <w:rPr>
+          <w:lang w:eastAsia="de-DE"/>
+        </w:rPr>
+        <w:t>JSP</w:t>
+      </w:r>
+    </w:p>
+    <w:p>
+      <w:pPr>
+        <w:rPr>
+          <w:lang w:val="en-US" w:eastAsia="de-DE"/>
+        </w:rPr>
+      </w:pPr>
+    </w:p>
+    <w:p>
+      <w:pPr>
+        <w:rPr>
+          <w:lang w:val="en-US" w:eastAsia="de-DE"/>
+        </w:rPr>
+      </w:pPr>
+      <w:proofErr w:type="spellStart"/>
+      <w:r>
+        <w:rPr>
+          <w:lang w:val="en-US" w:eastAsia="de-DE"/>
+        </w:rPr>
+        <w:t>JavaServer</w:t>
+      </w:r>
+      <w:proofErr w:type="spellEnd"/>
+      <w:r>
+        <w:rPr>
+          <w:lang w:val="en-US" w:eastAsia="de-DE"/>
+        </w:rPr>
+        <w:t xml:space="preserve"> Pages (JSP) is a technology that </w:t>
+      </w:r>
+      <w:r>
+        <w:rPr>
+          <w:lang w:val="en-US" w:eastAsia="de-DE"/>
+        </w:rPr>
+        <w:t>we decided to go with in the end. We based our decision on the following reasons</w:t>
+      </w:r>
+    </w:p>
+    <w:p>
+      <w:pPr>
+        <w:pStyle w:val="ListParagraph"/>
+        <w:numPr>
+          <w:ilvl w:val="0"/>
+          <w:numId w:val="11"/>
+        </w:numPr>
+        <w:rPr>
+          <w:lang w:val="en-US" w:eastAsia="de-DE"/>
+        </w:rPr>
+      </w:pPr>
+      <w:r>
+        <w:rPr>
+          <w:lang w:val="en-US" w:eastAsia="de-DE"/>
+        </w:rPr>
+        <w:t xml:space="preserve">Knowledge and experience with HTML </w:t>
+      </w:r>
+    </w:p>
+    <w:p>
+      <w:pPr>
+        <w:pStyle w:val="ListParagraph"/>
+        <w:numPr>
+          <w:ilvl w:val="0"/>
+          <w:numId w:val="11"/>
+        </w:numPr>
+        <w:rPr>
+          <w:lang w:val="en-US" w:eastAsia="de-DE"/>
+        </w:rPr>
+      </w:pPr>
+      <w:r>
+        <w:rPr>
+          <w:lang w:val="en-US" w:eastAsia="de-DE"/>
+        </w:rPr>
+        <w:t>Knowledge and experience with Java</w:t>
+      </w:r>
+    </w:p>
+    <w:p>
+      <w:pPr>
+        <w:pStyle w:val="ListParagraph"/>
+        <w:numPr>
+          <w:ilvl w:val="0"/>
+          <w:numId w:val="11"/>
+        </w:numPr>
+        <w:rPr>
+          <w:lang w:val="en-US" w:eastAsia="de-DE"/>
+        </w:rPr>
+      </w:pPr>
+      <w:r>
+        <w:rPr>
+          <w:lang w:val="en-US" w:eastAsia="de-DE"/>
+        </w:rPr>
+        <w:t>Documentation was clear to understand</w:t>
+      </w:r>
+    </w:p>
+    <w:p>
+      <w:pPr>
+        <w:pStyle w:val="ListParagraph"/>
+        <w:numPr>
+          <w:ilvl w:val="0"/>
+          <w:numId w:val="11"/>
+        </w:numPr>
+        <w:rPr>
+          <w:lang w:val="en-US" w:eastAsia="de-DE"/>
+        </w:rPr>
+      </w:pPr>
+      <w:r>
+        <w:rPr>
+          <w:lang w:val="en-US" w:eastAsia="de-DE"/>
+        </w:rPr>
+        <w:t xml:space="preserve">The game was programmed in Java when we were </w:t>
+      </w:r>
+      <w:r>
+        <w:rPr>
+          <w:lang w:val="en-US" w:eastAsia="de-DE"/>
+        </w:rPr>
+        <w:t>testing it out so working with JSP would be reasonably straight forward</w:t>
+      </w:r>
+    </w:p>
+    <w:p>
+      <w:pPr>
+        <w:pStyle w:val="ListParagraph"/>
+        <w:numPr>
+          <w:ilvl w:val="0"/>
+          <w:numId w:val="11"/>
+        </w:numPr>
+        <w:rPr>
+          <w:lang w:val="en-US" w:eastAsia="de-DE"/>
+        </w:rPr>
+      </w:pPr>
+      <w:r>
+        <w:rPr>
+          <w:lang w:val="en-US" w:eastAsia="de-DE"/>
+        </w:rPr>
+        <w:t>We had experience using Tomcat to serve up pages before thanks to a pervious module in this course</w:t>
+      </w:r>
+    </w:p>
+    <w:p>
+      <w:pPr>
+        <w:rPr>
+          <w:lang w:val="en-US" w:eastAsia="de-DE"/>
+        </w:rPr>
+      </w:pPr>
+    </w:p>
+    <w:p>
+      <w:pPr>
+        <w:rPr>
+          <w:lang w:val="en-US" w:eastAsia="de-DE"/>
+        </w:rPr>
+      </w:pPr>
+    </w:p>
+    <w:p>
+      <w:pPr>
+        <w:rPr>
+          <w:lang w:val="en-US" w:eastAsia="de-DE"/>
+        </w:rPr>
+      </w:pPr>
+      <w:r>
+        <w:rPr>
+          <w:lang w:val="en-US" w:eastAsia="de-DE"/>
+        </w:rPr>
+        <w:t xml:space="preserve">JSP is </w:t>
+      </w:r>
+      <w:proofErr w:type="gramStart"/>
+      <w:r>
+        <w:rPr>
+          <w:lang w:val="en-US" w:eastAsia="de-DE"/>
+        </w:rPr>
+        <w:t>similar to</w:t>
+      </w:r>
+      <w:proofErr w:type="gramEnd"/>
+      <w:r>
+        <w:rPr>
+          <w:lang w:val="en-US" w:eastAsia="de-DE"/>
+        </w:rPr>
+        <w:t xml:space="preserve"> PHP and ASP, but it uses the Java programming language. To deploy and run </w:t>
+      </w:r>
+      <w:proofErr w:type="spellStart"/>
+      <w:r>
+        <w:rPr>
+          <w:lang w:val="en-US" w:eastAsia="de-DE"/>
+        </w:rPr>
+        <w:t>JavaServer</w:t>
+      </w:r>
+      <w:proofErr w:type="spellEnd"/>
+      <w:r>
+        <w:rPr>
+          <w:lang w:val="en-US" w:eastAsia="de-DE"/>
+        </w:rPr>
+        <w:t xml:space="preserve"> Pages, a compatible web server with a servlet container, such as Apache Tomcat or Jetty, is required.</w:t>
+      </w:r>
+    </w:p>
+    <w:p>
+      <w:pPr>
+        <w:rPr>
+          <w:lang w:val="en-US" w:eastAsia="de-DE"/>
+        </w:rPr>
+      </w:pPr>
+    </w:p>
+    <w:p>
+      <w:pPr>
+        <w:rPr>
+          <w:lang w:val="en-US" w:eastAsia="de-DE"/>
+        </w:rPr>
+      </w:pPr>
+    </w:p>
+    <w:p>
+      <w:pPr>
+        <w:rPr>
+          <w:lang w:eastAsia="de-DE"/>
+        </w:rPr>
+      </w:pPr>
+    </w:p>
+    <w:p>
+      <w:pPr>
+        <w:rPr>
+          <w:lang w:eastAsia="de-DE"/>
+        </w:rPr>
+      </w:pPr>
+    </w:p>
+    <w:p>
+      <w:pPr>
+        <w:rPr>
+          <w:lang w:eastAsia="de-DE"/>
+        </w:rPr>
+      </w:pPr>
+    </w:p>
+    <w:p>
+      <w:pPr>
+        <w:rPr>
+          <w:lang w:eastAsia="de-DE"/>
+        </w:rPr>
+      </w:pPr>
+    </w:p>
+    <w:p>
+      <w:pPr>
+        <w:rPr>
+          <w:lang w:eastAsia="de-DE"/>
+        </w:rPr>
+      </w:pPr>
+    </w:p>
+    <w:p>
+      <w:pPr>
+        <w:rPr>
+          <w:lang w:eastAsia="de-DE"/>
+        </w:rPr>
+      </w:pPr>
+    </w:p>
+    <w:p>
+      <w:pPr>
+        <w:rPr>
+          <w:lang w:eastAsia="de-DE"/>
+        </w:rPr>
+      </w:pPr>
+    </w:p>
+    <w:p>
+      <w:pPr>
+        <w:rPr>
+          <w:lang w:eastAsia="de-DE"/>
+        </w:rPr>
+      </w:pPr>
+    </w:p>
+    <w:p>
+      <w:pPr>
+        <w:rPr>
+          <w:lang w:eastAsia="de-DE"/>
+        </w:rPr>
+      </w:pPr>
+    </w:p>
+    <w:p>
+      <w:pPr>
+        <w:rPr>
+          <w:lang w:eastAsia="de-DE"/>
+        </w:rPr>
+      </w:pPr>
+    </w:p>
+    <w:p>
+      <w:pPr>
+        <w:rPr>
+          <w:lang w:eastAsia="de-DE"/>
+        </w:rPr>
+      </w:pPr>
+    </w:p>
+    <w:p>
+      <w:pPr>
+        <w:rPr>
+          <w:lang w:eastAsia="de-DE"/>
+        </w:rPr>
+      </w:pPr>
+    </w:p>
+    <w:p>
+      <w:pPr>
+        <w:rPr>
+          <w:lang w:eastAsia="de-DE"/>
+        </w:rPr>
+      </w:pPr>
+    </w:p>
+    <w:p>
+      <w:pPr>
+        <w:rPr>
+          <w:lang w:eastAsia="de-DE"/>
+        </w:rPr>
+      </w:pPr>
+    </w:p>
+    <w:p>
+      <w:pPr>
+        <w:rPr>
+          <w:lang w:eastAsia="de-DE"/>
+        </w:rPr>
+      </w:pPr>
+    </w:p>
+    <w:p>
+      <w:pPr>
+        <w:rPr>
+          <w:lang w:eastAsia="de-DE"/>
+        </w:rPr>
+      </w:pPr>
+    </w:p>
+    <w:p>
+      <w:pPr>
+        <w:rPr>
+          <w:lang w:eastAsia="de-DE"/>
+        </w:rPr>
+      </w:pPr>
+    </w:p>
+    <w:p>
+      <w:pPr>
+        <w:rPr>
+          <w:rStyle w:val="IntenseEmphasis"/>
+          <w:color w:val="2F5496" w:themeColor="accent1" w:themeShade="BF"/>
+        </w:rPr>
+      </w:pPr>
+      <w:r>
+        <w:rPr>
+          <w:rStyle w:val="IntenseEmphasis"/>
+          <w:color w:val="2F5496" w:themeColor="accent1" w:themeShade="BF"/>
         </w:rPr>
         <w:br w:type="page"/>
       </w:r>
@@ -3448,7 +3804,7 @@
           <w:lang w:val="en"/>
         </w:rPr>
       </w:pPr>
-      <w:bookmarkStart w:id="16" w:name="_Toc534969421"/>
+      <w:bookmarkStart w:id="14" w:name="_Toc534969418"/>
       <w:r>
         <w:rPr>
           <w:i/>
@@ -3456,9 +3812,233 @@
           <w:lang w:val="en"/>
         </w:rPr>
         <w:lastRenderedPageBreak/>
+        <w:t>Conclusion</w:t>
+      </w:r>
+      <w:bookmarkEnd w:id="14"/>
+      <w:r>
+        <w:rPr>
+          <w:i/>
+          <w:iCs/>
+          <w:lang w:val="en"/>
+        </w:rPr>
+        <w:t xml:space="preserve"> </w:t>
+      </w:r>
+    </w:p>
+    <w:p>
+      <w:pPr>
+        <w:rPr>
+          <w:lang w:val="en" w:eastAsia="de-DE"/>
+        </w:rPr>
+      </w:pPr>
+      <w:r>
+        <w:rPr>
+          <w:lang w:val="en" w:eastAsia="de-DE"/>
+        </w:rPr>
+        <w:t xml:space="preserve">We selected scrabble as </w:t>
+      </w:r>
+      <w:r>
+        <w:rPr>
+          <w:lang w:val="en" w:eastAsia="de-DE"/>
+        </w:rPr>
+        <w:t xml:space="preserve">we wanted ourselves and make use of all the </w:t>
+      </w:r>
+      <w:proofErr w:type="gramStart"/>
+      <w:r>
+        <w:rPr>
+          <w:lang w:val="en" w:eastAsia="de-DE"/>
+        </w:rPr>
+        <w:t>skills</w:t>
+      </w:r>
+      <w:proofErr w:type="gramEnd"/>
+      <w:r>
+        <w:rPr>
+          <w:lang w:val="en" w:eastAsia="de-DE"/>
+        </w:rPr>
+        <w:t xml:space="preserve"> we have learned during our time in GMIT. As the project progressed, we </w:t>
+      </w:r>
+      <w:proofErr w:type="spellStart"/>
+      <w:r>
+        <w:rPr>
+          <w:lang w:val="en" w:eastAsia="de-DE"/>
+        </w:rPr>
+        <w:t>realised</w:t>
+      </w:r>
+      <w:proofErr w:type="spellEnd"/>
+      <w:r>
+        <w:rPr>
+          <w:lang w:val="en" w:eastAsia="de-DE"/>
+        </w:rPr>
+        <w:t xml:space="preserve"> we needed to experiment with technologies and research them to figure the best way of implementing our idea.</w:t>
+      </w:r>
+    </w:p>
+    <w:p>
+      <w:pPr>
+        <w:rPr>
+          <w:lang w:val="en" w:eastAsia="de-DE"/>
+        </w:rPr>
+      </w:pPr>
+    </w:p>
+    <w:p>
+      <w:pPr>
+        <w:rPr>
+          <w:lang w:val="en" w:eastAsia="de-DE"/>
+        </w:rPr>
+      </w:pPr>
+      <w:r>
+        <w:rPr>
+          <w:lang w:val="en" w:eastAsia="de-DE"/>
+        </w:rPr>
+        <w:t>The technologies we settled on where the ones we found were best suited for our projects. React and Node.js to develop the backend instead of Spring boot. The reason for this was needing to restart the server any time a change was made to the UI slowed us down greatly.</w:t>
+      </w:r>
+    </w:p>
+    <w:p>
+      <w:pPr>
+        <w:rPr>
+          <w:lang w:val="en" w:eastAsia="de-DE"/>
+        </w:rPr>
+      </w:pPr>
+      <w:r>
+        <w:rPr>
+          <w:lang w:val="en" w:eastAsia="de-DE"/>
+        </w:rPr>
+        <w:t xml:space="preserve">This is a project where it is hard to know where to finish as you can almost always improve it in some way. In the end we decided to stop at </w:t>
+      </w:r>
+    </w:p>
+    <w:p>
+      <w:pPr>
+        <w:rPr>
+          <w:lang w:val="en" w:eastAsia="de-DE"/>
+        </w:rPr>
+      </w:pPr>
+      <w:r>
+        <w:rPr>
+          <w:lang w:val="en" w:eastAsia="de-DE"/>
+        </w:rPr>
+        <w:br w:type="page"/>
+      </w:r>
+    </w:p>
+    <w:p>
+      <w:pPr>
+        <w:pStyle w:val="heading1"/>
+        <w:numPr>
+          <w:ilvl w:val="0"/>
+          <w:numId w:val="0"/>
+        </w:numPr>
+        <w:tabs>
+          <w:tab w:val="left" w:pos="720"/>
+        </w:tabs>
+        <w:ind w:left="567" w:hanging="567"/>
+        <w:jc w:val="center"/>
+        <w:rPr>
+          <w:i/>
+          <w:iCs/>
+          <w:lang w:val="en"/>
+        </w:rPr>
+      </w:pPr>
+      <w:bookmarkStart w:id="15" w:name="_Toc534969419"/>
+      <w:r>
+        <w:rPr>
+          <w:i/>
+          <w:iCs/>
+          <w:lang w:val="en"/>
+        </w:rPr>
+        <w:lastRenderedPageBreak/>
+        <w:t>Learning outcomes</w:t>
+      </w:r>
+      <w:bookmarkEnd w:id="15"/>
+    </w:p>
+    <w:p>
+      <w:pPr>
+        <w:rPr>
+          <w:lang w:val="en" w:eastAsia="de-DE"/>
+        </w:rPr>
+      </w:pPr>
+      <w:r>
+        <w:rPr>
+          <w:lang w:val="en" w:eastAsia="de-DE"/>
+        </w:rPr>
+        <w:br w:type="page"/>
+      </w:r>
+    </w:p>
+    <w:p>
+      <w:pPr>
+        <w:pStyle w:val="heading1"/>
+        <w:numPr>
+          <w:ilvl w:val="0"/>
+          <w:numId w:val="0"/>
+        </w:numPr>
+        <w:tabs>
+          <w:tab w:val="left" w:pos="720"/>
+        </w:tabs>
+        <w:ind w:left="567" w:hanging="567"/>
+        <w:jc w:val="center"/>
+        <w:rPr>
+          <w:i/>
+          <w:iCs/>
+          <w:lang w:val="en"/>
+        </w:rPr>
+      </w:pPr>
+      <w:bookmarkStart w:id="16" w:name="_Toc534969420"/>
+      <w:r>
+        <w:rPr>
+          <w:i/>
+          <w:iCs/>
+          <w:lang w:val="en"/>
+        </w:rPr>
+        <w:lastRenderedPageBreak/>
+        <w:t>Future Investigation</w:t>
+      </w:r>
+      <w:bookmarkEnd w:id="16"/>
+    </w:p>
+    <w:p>
+      <w:pPr>
+        <w:rPr>
+          <w:lang w:val="en" w:eastAsia="de-DE"/>
+        </w:rPr>
+      </w:pPr>
+    </w:p>
+    <w:p>
+      <w:pPr>
+        <w:rPr>
+          <w:lang w:val="en" w:eastAsia="de-DE"/>
+        </w:rPr>
+      </w:pPr>
+      <w:r>
+        <w:rPr>
+          <w:lang w:val="en" w:eastAsia="de-DE"/>
+        </w:rPr>
+        <w:br w:type="page"/>
+      </w:r>
+    </w:p>
+    <w:p>
+      <w:pPr>
+        <w:pStyle w:val="heading1"/>
+        <w:numPr>
+          <w:ilvl w:val="0"/>
+          <w:numId w:val="0"/>
+        </w:numPr>
+        <w:tabs>
+          <w:tab w:val="left" w:pos="720"/>
+        </w:tabs>
+        <w:ind w:left="567" w:hanging="567"/>
+        <w:jc w:val="center"/>
+        <w:rPr>
+          <w:i/>
+          <w:iCs/>
+          <w:lang w:val="en"/>
+        </w:rPr>
+      </w:pPr>
+      <w:bookmarkStart w:id="17" w:name="_Toc534969421"/>
+      <w:r>
+        <w:rPr>
+          <w:i/>
+          <w:iCs/>
+          <w:lang w:val="en"/>
+        </w:rPr>
+        <w:lastRenderedPageBreak/>
         <w:t>References</w:t>
       </w:r>
-      <w:bookmarkEnd w:id="16"/>
+      <w:bookmarkEnd w:id="17"/>
     </w:p>
     <w:sectPr>
       <w:pgSz w:w="11906" w:h="16838"/>
@@ -3490,18 +4070,36 @@
       </w:r>
     </w:p>
   </w:comment>
+  <w:comment w:id="7" w:author="Thomas Duffy" w:date="2019-03-26T16:51:00Z" w:initials="TD">
+    <w:p>
+      <w:pPr>
+        <w:pStyle w:val="CommentText"/>
+      </w:pPr>
+      <w:r>
+        <w:rPr>
+          <w:rStyle w:val="CommentReference"/>
+        </w:rPr>
+        <w:annotationRef/>
+      </w:r>
+      <w:r>
+        <w:t>Add picture of index code and running</w:t>
+      </w:r>
+    </w:p>
+  </w:comment>
 </w:comments>
 </file>
 
 <file path=word/commentsExtended.xml><?xml version="1.0" encoding="utf-8"?>
 <w15:commentsEx xmlns:wpc="http://schemas.microsoft.com/office/word/2010/wordprocessingCanvas" xmlns:cx="http://schemas.microsoft.com/office/drawing/2014/chartex" xmlns:cx1="http://schemas.microsoft.com/office/drawing/2015/9/8/chartex" xmlns:cx2="http://schemas.microsoft.com/office/drawing/2015/10/21/chartex" xmlns:cx3="http://schemas.microsoft.com/office/drawing/2016/5/9/chartex" xmlns:cx4="http://schemas.microsoft.com/office/drawing/2016/5/10/chartex" xmlns:cx5="http://schemas.microsoft.com/office/drawing/2016/5/11/chartex" xmlns:cx6="http://schemas.microsoft.com/office/drawing/2016/5/12/chartex" xmlns:cx7="http://schemas.microsoft.com/office/drawing/2016/5/13/chartex" xmlns:cx8="http://schemas.microsoft.com/office/drawing/2016/5/14/chartex" xmlns:mc="http://schemas.openxmlformats.org/markup-compatibility/2006" xmlns:aink="http://schemas.microsoft.com/office/drawing/2016/ink" xmlns:am3d="http://schemas.microsoft.com/office/drawing/2017/model3d" xmlns:o="urn:schemas-microsoft-com:office:office" xmlns:r="http://schemas.openxmlformats.org/officeDocument/2006/relationships" xmlns:m="http://schemas.openxmlformats.org/officeDocument/2006/math" xmlns:v="urn:schemas-microsoft-com:vml" xmlns:wp14="http://schemas.microsoft.com/office/word/2010/wordprocessingDrawing" xmlns:wp="http://schemas.openxmlformats.org/drawingml/2006/wordprocessingDrawing" xmlns:w10="urn:schemas-microsoft-com:office:word" xmlns:w="http://schemas.openxmlformats.org/wordprocessingml/2006/main" xmlns:w14="http://schemas.microsoft.com/office/word/2010/wordml" xmlns:w15="http://schemas.microsoft.com/office/word/2012/wordml" xmlns:w16cid="http://schemas.microsoft.com/office/word/2016/wordml/cid" xmlns:w16se="http://schemas.microsoft.com/office/word/2015/wordml/symex" xmlns:wpg="http://schemas.microsoft.com/office/word/2010/wordprocessingGroup" xmlns:wpi="http://schemas.microsoft.com/office/word/2010/wordprocessingInk" xmlns:wne="http://schemas.microsoft.com/office/word/2006/wordml" xmlns:wps="http://schemas.microsoft.com/office/word/2010/wordprocessingShape" mc:Ignorable="w14 w15 w16se w16cid wp14">
   <w15:commentEx w15:paraId="59D7A881" w15:done="0"/>
+  <w15:commentEx w15:paraId="0A203C5D" w15:done="0"/>
 </w15:commentsEx>
 </file>
 
 <file path=word/commentsIds.xml><?xml version="1.0" encoding="utf-8"?>
 <w16cid:commentsIds xmlns:wpc="http://schemas.microsoft.com/office/word/2010/wordprocessingCanvas" xmlns:cx="http://schemas.microsoft.com/office/drawing/2014/chartex" xmlns:cx1="http://schemas.microsoft.com/office/drawing/2015/9/8/chartex" xmlns:cx2="http://schemas.microsoft.com/office/drawing/2015/10/21/chartex" xmlns:cx3="http://schemas.microsoft.com/office/drawing/2016/5/9/chartex" xmlns:cx4="http://schemas.microsoft.com/office/drawing/2016/5/10/chartex" xmlns:cx5="http://schemas.microsoft.com/office/drawing/2016/5/11/chartex" xmlns:cx6="http://schemas.microsoft.com/office/drawing/2016/5/12/chartex" xmlns:cx7="http://schemas.microsoft.com/office/drawing/2016/5/13/chartex" xmlns:cx8="http://schemas.microsoft.com/office/drawing/2016/5/14/chartex" xmlns:mc="http://schemas.openxmlformats.org/markup-compatibility/2006" xmlns:aink="http://schemas.microsoft.com/office/drawing/2016/ink" xmlns:am3d="http://schemas.microsoft.com/office/drawing/2017/model3d" xmlns:o="urn:schemas-microsoft-com:office:office" xmlns:r="http://schemas.openxmlformats.org/officeDocument/2006/relationships" xmlns:m="http://schemas.openxmlformats.org/officeDocument/2006/math" xmlns:v="urn:schemas-microsoft-com:vml" xmlns:wp14="http://schemas.microsoft.com/office/word/2010/wordprocessingDrawing" xmlns:wp="http://schemas.openxmlformats.org/drawingml/2006/wordprocessingDrawing" xmlns:w10="urn:schemas-microsoft-com:office:word" xmlns:w="http://schemas.openxmlformats.org/wordprocessingml/2006/main" xmlns:w14="http://schemas.microsoft.com/office/word/2010/wordml" xmlns:w15="http://schemas.microsoft.com/office/word/2012/wordml" xmlns:w16cid="http://schemas.microsoft.com/office/word/2016/wordml/cid" xmlns:w16se="http://schemas.microsoft.com/office/word/2015/wordml/symex" xmlns:wpg="http://schemas.microsoft.com/office/word/2010/wordprocessingGroup" xmlns:wpi="http://schemas.microsoft.com/office/word/2010/wordprocessingInk" xmlns:wne="http://schemas.microsoft.com/office/word/2006/wordml" xmlns:wps="http://schemas.microsoft.com/office/word/2010/wordprocessingShape" mc:Ignorable="w14 w15 w16se w16cid wp14">
   <w16cid:commentId w16cid:paraId="59D7A881" w16cid:durableId="203E0A60"/>
+  <w16cid:commentId w16cid:paraId="0A203C5D" w16cid:durableId="2044D728"/>
 </w16cid:commentsIds>
 </file>
 
@@ -3774,6 +4372,9 @@
   </w:num>
   <w:num w:numId="11">
     <w:abstractNumId w:val="0"/>
+  </w:num>
+  <w:num w:numId="12">
+    <w:abstractNumId w:val="1"/>
   </w:num>
 </w:numbering>
 </file>
@@ -4916,7 +5517,7 @@
 </file>
 
 <file path=customXml/itemProps2.xml><?xml version="1.0" encoding="utf-8"?>
-<ds:datastoreItem xmlns:ds="http://schemas.openxmlformats.org/officeDocument/2006/customXml" ds:itemID="{E3AB6893-D2D3-4211-9A4E-BF033B4A59ED}">
+<ds:datastoreItem xmlns:ds="http://schemas.openxmlformats.org/officeDocument/2006/customXml" ds:itemID="{21D08D64-0F71-4822-8B47-5FE27C509EE9}">
   <ds:schemaRefs>
     <ds:schemaRef ds:uri="http://schemas.openxmlformats.org/officeDocument/2006/bibliography"/>
   </ds:schemaRefs>

</xml_diff>

<commit_message>
added to write up
</commit_message>
<xml_diff>
--- a/dissertation.docx
+++ b/dissertation.docx
@@ -2977,13 +2977,7 @@
         <w:rPr>
           <w:lang w:eastAsia="de-DE"/>
         </w:rPr>
-        <w:t xml:space="preserve"> request - most commonly an HTTP request.</w:t>
-      </w:r>
-      <w:r>
-        <w:rPr>
-          <w:lang w:eastAsia="de-DE"/>
-        </w:rPr>
-        <w:t xml:space="preserve"> </w:t>
+        <w:t xml:space="preserve"> request - most commonly an HTTP request. </w:t>
       </w:r>
       <w:r>
         <w:rPr>
@@ -3170,8 +3164,1377 @@
         <w:rPr>
           <w:lang w:val="en-US" w:eastAsia="de-DE"/>
         </w:rPr>
-        <w:t xml:space="preserve">In this servlet we make the first of our calls to the Java backend. </w:t>
-      </w:r>
+        <w:t>@</w:t>
+      </w:r>
+      <w:proofErr w:type="spellStart"/>
+      <w:r>
+        <w:rPr>
+          <w:lang w:val="en-US" w:eastAsia="de-DE"/>
+        </w:rPr>
+        <w:t>webServlet</w:t>
+      </w:r>
+      <w:proofErr w:type="spellEnd"/>
+      <w:r>
+        <w:rPr>
+          <w:lang w:val="en-US" w:eastAsia="de-DE"/>
+        </w:rPr>
+        <w:t>(“/</w:t>
+      </w:r>
+      <w:proofErr w:type="spellStart"/>
+      <w:r>
+        <w:rPr>
+          <w:lang w:val="en-US" w:eastAsia="de-DE"/>
+        </w:rPr>
+        <w:t>newGame</w:t>
+      </w:r>
+      <w:proofErr w:type="spellEnd"/>
+      <w:r>
+        <w:rPr>
+          <w:lang w:val="en-US" w:eastAsia="de-DE"/>
+        </w:rPr>
+        <w:t xml:space="preserve">”) matches the action we were looking for, so this servlet called </w:t>
+      </w:r>
+      <w:proofErr w:type="spellStart"/>
+      <w:r>
+        <w:rPr>
+          <w:lang w:val="en-US" w:eastAsia="de-DE"/>
+        </w:rPr>
+        <w:t>SetUpGame</w:t>
+      </w:r>
+      <w:proofErr w:type="spellEnd"/>
+      <w:r>
+        <w:rPr>
+          <w:lang w:val="en-US" w:eastAsia="de-DE"/>
+        </w:rPr>
+        <w:t xml:space="preserve"> gets used. </w:t>
+      </w:r>
+      <w:r>
+        <w:rPr>
+          <w:lang w:val="en-US" w:eastAsia="de-DE"/>
+        </w:rPr>
+        <w:t>In this servlet we make the first of our calls to the Java backend</w:t>
+      </w:r>
+      <w:r>
+        <w:rPr>
+          <w:lang w:val="en-US" w:eastAsia="de-DE"/>
+        </w:rPr>
+        <w:t xml:space="preserve"> but first we deal with the username which was set up on the </w:t>
+      </w:r>
+      <w:proofErr w:type="spellStart"/>
+      <w:r>
+        <w:rPr>
+          <w:lang w:val="en-US" w:eastAsia="de-DE"/>
+        </w:rPr>
+        <w:t>Index.jsp</w:t>
+      </w:r>
+      <w:proofErr w:type="spellEnd"/>
+      <w:r>
+        <w:rPr>
+          <w:lang w:val="en-US" w:eastAsia="de-DE"/>
+        </w:rPr>
+        <w:t xml:space="preserve"> page.</w:t>
+      </w:r>
+    </w:p>
+    <w:p>
+      <w:pPr>
+        <w:rPr>
+          <w:lang w:val="en-US" w:eastAsia="de-DE"/>
+        </w:rPr>
+      </w:pPr>
+      <w:r>
+        <w:rPr>
+          <w:lang w:val="en-US" w:eastAsia="de-DE"/>
+        </w:rPr>
+        <w:t xml:space="preserve">In the </w:t>
+      </w:r>
+      <w:proofErr w:type="spellStart"/>
+      <w:r>
+        <w:rPr>
+          <w:lang w:val="en-US" w:eastAsia="de-DE"/>
+        </w:rPr>
+        <w:t>doPost</w:t>
+      </w:r>
+      <w:proofErr w:type="spellEnd"/>
+      <w:r>
+        <w:rPr>
+          <w:lang w:val="en-US" w:eastAsia="de-DE"/>
+        </w:rPr>
+        <w:t xml:space="preserve"> method we have a </w:t>
+      </w:r>
+      <w:proofErr w:type="spellStart"/>
+      <w:r>
+        <w:rPr>
+          <w:lang w:val="en-US" w:eastAsia="de-DE"/>
+        </w:rPr>
+        <w:t>HttpServletRequest</w:t>
+      </w:r>
+      <w:proofErr w:type="spellEnd"/>
+      <w:r>
+        <w:rPr>
+          <w:lang w:val="en-US" w:eastAsia="de-DE"/>
+        </w:rPr>
+        <w:t xml:space="preserve">, this is an object that has been passed as an argument to the </w:t>
+      </w:r>
+      <w:proofErr w:type="spellStart"/>
+      <w:r>
+        <w:rPr>
+          <w:lang w:val="en-US" w:eastAsia="de-DE"/>
+        </w:rPr>
+        <w:t>doPost</w:t>
+      </w:r>
+      <w:proofErr w:type="spellEnd"/>
+      <w:r>
+        <w:rPr>
+          <w:lang w:val="en-US" w:eastAsia="de-DE"/>
+        </w:rPr>
+        <w:t xml:space="preserve"> method.</w:t>
+      </w:r>
+    </w:p>
+    <w:p>
+      <w:pPr>
+        <w:jc w:val="center"/>
+        <w:rPr>
+          <w:lang w:val="en-US" w:eastAsia="de-DE"/>
+        </w:rPr>
+      </w:pPr>
+      <w:r>
+        <w:rPr>
+          <w:noProof/>
+          <w:lang w:val="en-US" w:eastAsia="de-DE"/>
+        </w:rPr>
+        <w:drawing>
+          <wp:inline distT="0" distB="0" distL="0" distR="0" wp14:anchorId="6D4C3163" wp14:editId="31CBEA38">
+            <wp:extent cx="4595258" cy="403895"/>
+            <wp:effectExtent l="0" t="0" r="0" b="0"/>
+            <wp:docPr id="5" name="Picture 5"/>
+            <wp:cNvGraphicFramePr>
+              <a:graphicFrameLocks xmlns:a="http://schemas.openxmlformats.org/drawingml/2006/main" noChangeAspect="1"/>
+            </wp:cNvGraphicFramePr>
+            <a:graphic xmlns:a="http://schemas.openxmlformats.org/drawingml/2006/main">
+              <a:graphicData uri="http://schemas.openxmlformats.org/drawingml/2006/picture">
+                <pic:pic xmlns:pic="http://schemas.openxmlformats.org/drawingml/2006/picture">
+                  <pic:nvPicPr>
+                    <pic:cNvPr id="5" name="doPost.SetUpGame.PNG"/>
+                    <pic:cNvPicPr/>
+                  </pic:nvPicPr>
+                  <pic:blipFill>
+                    <a:blip r:embed="rId16">
+                      <a:extLst>
+                        <a:ext uri="{28A0092B-C50C-407E-A947-70E740481C1C}">
+                          <a14:useLocalDpi xmlns:a14="http://schemas.microsoft.com/office/drawing/2010/main" val="0"/>
+                        </a:ext>
+                      </a:extLst>
+                    </a:blip>
+                    <a:stretch>
+                      <a:fillRect/>
+                    </a:stretch>
+                  </pic:blipFill>
+                  <pic:spPr>
+                    <a:xfrm>
+                      <a:off x="0" y="0"/>
+                      <a:ext cx="4595258" cy="403895"/>
+                    </a:xfrm>
+                    <a:prstGeom prst="rect">
+                      <a:avLst/>
+                    </a:prstGeom>
+                  </pic:spPr>
+                </pic:pic>
+              </a:graphicData>
+            </a:graphic>
+          </wp:inline>
+        </w:drawing>
+      </w:r>
+    </w:p>
+    <w:p>
+      <w:pPr>
+        <w:rPr>
+          <w:lang w:val="en-US" w:eastAsia="de-DE"/>
+        </w:rPr>
+      </w:pPr>
+      <w:r>
+        <w:rPr>
+          <w:lang w:val="en-US" w:eastAsia="de-DE"/>
+        </w:rPr>
+        <w:t xml:space="preserve">Then we can use request to get the parameter is has by assessing it through its variable name and setting it to a new variable for use </w:t>
+      </w:r>
+      <w:r>
+        <w:rPr>
+          <w:lang w:val="en-US" w:eastAsia="de-DE"/>
+        </w:rPr>
+        <w:t>later.</w:t>
+      </w:r>
+    </w:p>
+    <w:p>
+      <w:pPr>
+        <w:jc w:val="center"/>
+        <w:rPr>
+          <w:lang w:val="en-US" w:eastAsia="de-DE"/>
+        </w:rPr>
+      </w:pPr>
+      <w:r>
+        <w:rPr>
+          <w:rFonts w:ascii="Consolas" w:hAnsi="Consolas" w:cs="Consolas"/>
+          <w:color w:val="1290C3"/>
+          <w:sz w:val="16"/>
+          <w:szCs w:val="16"/>
+          <w:shd w:val="clear" w:color="auto" w:fill="373737"/>
+        </w:rPr>
+        <w:t>String</w:t>
+      </w:r>
+      <w:r>
+        <w:rPr>
+          <w:rFonts w:ascii="Consolas" w:hAnsi="Consolas" w:cs="Consolas"/>
+          <w:color w:val="D9E8F7"/>
+          <w:sz w:val="16"/>
+          <w:szCs w:val="16"/>
+          <w:shd w:val="clear" w:color="auto" w:fill="373737"/>
+        </w:rPr>
+        <w:t xml:space="preserve"> </w:t>
+      </w:r>
+      <w:proofErr w:type="spellStart"/>
+      <w:r>
+        <w:rPr>
+          <w:rFonts w:ascii="Consolas" w:hAnsi="Consolas" w:cs="Consolas"/>
+          <w:color w:val="F2F200"/>
+          <w:sz w:val="16"/>
+          <w:szCs w:val="16"/>
+          <w:shd w:val="clear" w:color="auto" w:fill="373737"/>
+        </w:rPr>
+        <w:t>yourName</w:t>
+      </w:r>
+      <w:proofErr w:type="spellEnd"/>
+      <w:r>
+        <w:rPr>
+          <w:rFonts w:ascii="Consolas" w:hAnsi="Consolas" w:cs="Consolas"/>
+          <w:color w:val="D9E8F7"/>
+          <w:sz w:val="16"/>
+          <w:szCs w:val="16"/>
+          <w:shd w:val="clear" w:color="auto" w:fill="373737"/>
+        </w:rPr>
+        <w:t xml:space="preserve"> </w:t>
+      </w:r>
+      <w:r>
+        <w:rPr>
+          <w:rFonts w:ascii="Consolas" w:hAnsi="Consolas" w:cs="Consolas"/>
+          <w:color w:val="E6E6FA"/>
+          <w:sz w:val="16"/>
+          <w:szCs w:val="16"/>
+          <w:shd w:val="clear" w:color="auto" w:fill="373737"/>
+        </w:rPr>
+        <w:t>=</w:t>
+      </w:r>
+      <w:r>
+        <w:rPr>
+          <w:rFonts w:ascii="Consolas" w:hAnsi="Consolas" w:cs="Consolas"/>
+          <w:color w:val="D9E8F7"/>
+          <w:sz w:val="16"/>
+          <w:szCs w:val="16"/>
+          <w:shd w:val="clear" w:color="auto" w:fill="373737"/>
+        </w:rPr>
+        <w:t xml:space="preserve"> </w:t>
+      </w:r>
+      <w:proofErr w:type="spellStart"/>
+      <w:proofErr w:type="gramStart"/>
+      <w:r>
+        <w:rPr>
+          <w:rFonts w:ascii="Consolas" w:hAnsi="Consolas" w:cs="Consolas"/>
+          <w:color w:val="79ABFF"/>
+          <w:sz w:val="16"/>
+          <w:szCs w:val="16"/>
+          <w:shd w:val="clear" w:color="auto" w:fill="373737"/>
+        </w:rPr>
+        <w:t>request</w:t>
+      </w:r>
+      <w:r>
+        <w:rPr>
+          <w:rFonts w:ascii="Consolas" w:hAnsi="Consolas" w:cs="Consolas"/>
+          <w:color w:val="E6E6FA"/>
+          <w:sz w:val="16"/>
+          <w:szCs w:val="16"/>
+          <w:shd w:val="clear" w:color="auto" w:fill="373737"/>
+        </w:rPr>
+        <w:t>.</w:t>
+      </w:r>
+      <w:r>
+        <w:rPr>
+          <w:rFonts w:ascii="Consolas" w:hAnsi="Consolas" w:cs="Consolas"/>
+          <w:color w:val="80F6A7"/>
+          <w:sz w:val="16"/>
+          <w:szCs w:val="16"/>
+          <w:shd w:val="clear" w:color="auto" w:fill="373737"/>
+        </w:rPr>
+        <w:t>getParameter</w:t>
+      </w:r>
+      <w:proofErr w:type="spellEnd"/>
+      <w:proofErr w:type="gramEnd"/>
+      <w:r>
+        <w:rPr>
+          <w:rFonts w:ascii="Consolas" w:hAnsi="Consolas" w:cs="Consolas"/>
+          <w:color w:val="F9FAF4"/>
+          <w:sz w:val="16"/>
+          <w:szCs w:val="16"/>
+          <w:shd w:val="clear" w:color="auto" w:fill="373737"/>
+        </w:rPr>
+        <w:t>(</w:t>
+      </w:r>
+      <w:r>
+        <w:rPr>
+          <w:rFonts w:ascii="Consolas" w:hAnsi="Consolas" w:cs="Consolas"/>
+          <w:color w:val="17C6A3"/>
+          <w:sz w:val="16"/>
+          <w:szCs w:val="16"/>
+          <w:shd w:val="clear" w:color="auto" w:fill="373737"/>
+        </w:rPr>
+        <w:t>"</w:t>
+      </w:r>
+      <w:proofErr w:type="spellStart"/>
+      <w:r>
+        <w:rPr>
+          <w:rFonts w:ascii="Consolas" w:hAnsi="Consolas" w:cs="Consolas"/>
+          <w:color w:val="17C6A3"/>
+          <w:sz w:val="16"/>
+          <w:szCs w:val="16"/>
+          <w:shd w:val="clear" w:color="auto" w:fill="373737"/>
+        </w:rPr>
+        <w:t>userName</w:t>
+      </w:r>
+      <w:proofErr w:type="spellEnd"/>
+      <w:r>
+        <w:rPr>
+          <w:rFonts w:ascii="Consolas" w:hAnsi="Consolas" w:cs="Consolas"/>
+          <w:color w:val="17C6A3"/>
+          <w:sz w:val="16"/>
+          <w:szCs w:val="16"/>
+          <w:shd w:val="clear" w:color="auto" w:fill="373737"/>
+        </w:rPr>
+        <w:t>"</w:t>
+      </w:r>
+      <w:r>
+        <w:rPr>
+          <w:rFonts w:ascii="Consolas" w:hAnsi="Consolas" w:cs="Consolas"/>
+          <w:color w:val="F9FAF4"/>
+          <w:sz w:val="16"/>
+          <w:szCs w:val="16"/>
+          <w:shd w:val="clear" w:color="auto" w:fill="373737"/>
+        </w:rPr>
+        <w:t>)</w:t>
+      </w:r>
+      <w:r>
+        <w:rPr>
+          <w:rFonts w:ascii="Consolas" w:hAnsi="Consolas" w:cs="Consolas"/>
+          <w:color w:val="E6E6FA"/>
+          <w:sz w:val="16"/>
+          <w:szCs w:val="16"/>
+          <w:shd w:val="clear" w:color="auto" w:fill="373737"/>
+        </w:rPr>
+        <w:t>;</w:t>
+      </w:r>
+      <w:r>
+        <w:rPr>
+          <w:lang w:val="en-US" w:eastAsia="de-DE"/>
+        </w:rPr>
+        <w:t xml:space="preserve"> </w:t>
+      </w:r>
+    </w:p>
+    <w:p>
+      <w:pPr>
+        <w:rPr>
+          <w:lang w:val="en-US" w:eastAsia="de-DE"/>
+        </w:rPr>
+      </w:pPr>
+      <w:r>
+        <w:rPr>
+          <w:lang w:val="en-US" w:eastAsia="de-DE"/>
+        </w:rPr>
+        <w:t xml:space="preserve">Next, we call the first methods from our Java backend. These methods generally have one job and will return something back to the servlet. The first method call is on a class we use to set up and keep track of certain details during the game </w:t>
+      </w:r>
+      <w:r>
+        <w:rPr>
+          <w:lang w:val="en-US" w:eastAsia="de-DE"/>
+        </w:rPr>
+        <w:t>e.g.</w:t>
+      </w:r>
+      <w:r>
+        <w:rPr>
+          <w:lang w:val="en-US" w:eastAsia="de-DE"/>
+        </w:rPr>
+        <w:t xml:space="preserve"> track a </w:t>
+      </w:r>
+      <w:r>
+        <w:rPr>
+          <w:lang w:val="en-US" w:eastAsia="de-DE"/>
+        </w:rPr>
+        <w:t>player</w:t>
+      </w:r>
+      <w:r>
+        <w:rPr>
+          <w:lang w:val="en-US" w:eastAsia="de-DE"/>
+        </w:rPr>
+        <w:t xml:space="preserve"> score over the game.</w:t>
+      </w:r>
+    </w:p>
+    <w:p>
+      <w:pPr>
+        <w:jc w:val="center"/>
+        <w:rPr>
+          <w:rFonts w:ascii="Consolas" w:hAnsi="Consolas" w:cs="Consolas"/>
+          <w:color w:val="E6E6FA"/>
+          <w:sz w:val="16"/>
+          <w:szCs w:val="16"/>
+          <w:shd w:val="clear" w:color="auto" w:fill="373737"/>
+        </w:rPr>
+      </w:pPr>
+      <w:r>
+        <w:rPr>
+          <w:rFonts w:ascii="Consolas" w:hAnsi="Consolas" w:cs="Consolas"/>
+          <w:color w:val="CC6C1D"/>
+          <w:sz w:val="16"/>
+          <w:szCs w:val="16"/>
+          <w:shd w:val="clear" w:color="auto" w:fill="373737"/>
+        </w:rPr>
+        <w:t>int</w:t>
+      </w:r>
+      <w:r>
+        <w:rPr>
+          <w:rFonts w:ascii="Consolas" w:hAnsi="Consolas" w:cs="Consolas"/>
+          <w:color w:val="D9E8F7"/>
+          <w:sz w:val="16"/>
+          <w:szCs w:val="16"/>
+          <w:shd w:val="clear" w:color="auto" w:fill="373737"/>
+        </w:rPr>
+        <w:t xml:space="preserve"> </w:t>
+      </w:r>
+      <w:proofErr w:type="spellStart"/>
+      <w:r>
+        <w:rPr>
+          <w:rFonts w:ascii="Consolas" w:hAnsi="Consolas" w:cs="Consolas"/>
+          <w:color w:val="F2F200"/>
+          <w:sz w:val="16"/>
+          <w:szCs w:val="16"/>
+          <w:shd w:val="clear" w:color="auto" w:fill="373737"/>
+        </w:rPr>
+        <w:t>roundNum</w:t>
+      </w:r>
+      <w:proofErr w:type="spellEnd"/>
+      <w:r>
+        <w:rPr>
+          <w:rFonts w:ascii="Consolas" w:hAnsi="Consolas" w:cs="Consolas"/>
+          <w:color w:val="D9E8F7"/>
+          <w:sz w:val="16"/>
+          <w:szCs w:val="16"/>
+          <w:shd w:val="clear" w:color="auto" w:fill="373737"/>
+        </w:rPr>
+        <w:t xml:space="preserve"> </w:t>
+      </w:r>
+      <w:r>
+        <w:rPr>
+          <w:rFonts w:ascii="Consolas" w:hAnsi="Consolas" w:cs="Consolas"/>
+          <w:color w:val="E6E6FA"/>
+          <w:sz w:val="16"/>
+          <w:szCs w:val="16"/>
+          <w:shd w:val="clear" w:color="auto" w:fill="373737"/>
+        </w:rPr>
+        <w:t>=</w:t>
+      </w:r>
+      <w:r>
+        <w:rPr>
+          <w:rFonts w:ascii="Consolas" w:hAnsi="Consolas" w:cs="Consolas"/>
+          <w:color w:val="D9E8F7"/>
+          <w:sz w:val="16"/>
+          <w:szCs w:val="16"/>
+          <w:shd w:val="clear" w:color="auto" w:fill="373737"/>
+        </w:rPr>
+        <w:t xml:space="preserve"> </w:t>
+      </w:r>
+      <w:proofErr w:type="spellStart"/>
+      <w:r>
+        <w:rPr>
+          <w:rFonts w:ascii="Consolas" w:hAnsi="Consolas" w:cs="Consolas"/>
+          <w:color w:val="1290C3"/>
+          <w:sz w:val="16"/>
+          <w:szCs w:val="16"/>
+          <w:shd w:val="clear" w:color="auto" w:fill="373737"/>
+        </w:rPr>
+        <w:t>RoundsAndScoring</w:t>
+      </w:r>
+      <w:r>
+        <w:rPr>
+          <w:rFonts w:ascii="Consolas" w:hAnsi="Consolas" w:cs="Consolas"/>
+          <w:color w:val="E6E6FA"/>
+          <w:sz w:val="16"/>
+          <w:szCs w:val="16"/>
+          <w:shd w:val="clear" w:color="auto" w:fill="373737"/>
+        </w:rPr>
+        <w:t>.</w:t>
+      </w:r>
+      <w:r>
+        <w:rPr>
+          <w:rFonts w:ascii="Consolas" w:hAnsi="Consolas" w:cs="Consolas"/>
+          <w:i/>
+          <w:iCs/>
+          <w:color w:val="96EC3F"/>
+          <w:sz w:val="16"/>
+          <w:szCs w:val="16"/>
+          <w:shd w:val="clear" w:color="auto" w:fill="373737"/>
+        </w:rPr>
+        <w:t>setUserRoundNum</w:t>
+      </w:r>
+      <w:proofErr w:type="spellEnd"/>
+      <w:r>
+        <w:rPr>
+          <w:rFonts w:ascii="Consolas" w:hAnsi="Consolas" w:cs="Consolas"/>
+          <w:color w:val="F9FAF4"/>
+          <w:sz w:val="16"/>
+          <w:szCs w:val="16"/>
+          <w:shd w:val="clear" w:color="auto" w:fill="373737"/>
+        </w:rPr>
+        <w:t>()</w:t>
+      </w:r>
+      <w:r>
+        <w:rPr>
+          <w:rFonts w:ascii="Consolas" w:hAnsi="Consolas" w:cs="Consolas"/>
+          <w:color w:val="E6E6FA"/>
+          <w:sz w:val="16"/>
+          <w:szCs w:val="16"/>
+          <w:shd w:val="clear" w:color="auto" w:fill="373737"/>
+        </w:rPr>
+        <w:t>;</w:t>
+      </w:r>
+    </w:p>
+    <w:p>
+      <w:pPr>
+        <w:rPr>
+          <w:lang w:val="en-US" w:eastAsia="de-DE"/>
+        </w:rPr>
+      </w:pPr>
+      <w:r>
+        <w:rPr>
+          <w:lang w:val="en-US" w:eastAsia="de-DE"/>
+        </w:rPr>
+        <w:t xml:space="preserve">This method </w:t>
+      </w:r>
+      <w:r>
+        <w:rPr>
+          <w:lang w:val="en-US" w:eastAsia="de-DE"/>
+        </w:rPr>
+        <w:t xml:space="preserve">initializes the user’s </w:t>
+      </w:r>
+      <w:r>
+        <w:rPr>
+          <w:lang w:val="en-US" w:eastAsia="de-DE"/>
+        </w:rPr>
+        <w:t>round</w:t>
+      </w:r>
+      <w:r>
+        <w:rPr>
+          <w:lang w:val="en-US" w:eastAsia="de-DE"/>
+        </w:rPr>
+        <w:t xml:space="preserve"> to zero at the start of the game, inside the </w:t>
+      </w:r>
+      <w:proofErr w:type="spellStart"/>
+      <w:r>
+        <w:rPr>
+          <w:lang w:val="en-US" w:eastAsia="de-DE"/>
+        </w:rPr>
+        <w:t>RoundsAndScoring</w:t>
+      </w:r>
+      <w:proofErr w:type="spellEnd"/>
+      <w:r>
+        <w:rPr>
+          <w:lang w:val="en-US" w:eastAsia="de-DE"/>
+        </w:rPr>
+        <w:t xml:space="preserve"> class it uses this </w:t>
+      </w:r>
+      <w:proofErr w:type="spellStart"/>
+      <w:r>
+        <w:rPr>
+          <w:lang w:val="en-US" w:eastAsia="de-DE"/>
+        </w:rPr>
+        <w:t>setUserRoundNum</w:t>
+      </w:r>
+      <w:proofErr w:type="spellEnd"/>
+      <w:r>
+        <w:rPr>
+          <w:lang w:val="en-US" w:eastAsia="de-DE"/>
+        </w:rPr>
+        <w:t xml:space="preserve"> method:</w:t>
+      </w:r>
+    </w:p>
+    <w:p>
+      <w:pPr>
+        <w:jc w:val="center"/>
+        <w:rPr>
+          <w:lang w:val="en-US" w:eastAsia="de-DE"/>
+        </w:rPr>
+      </w:pPr>
+      <w:r>
+        <w:rPr>
+          <w:noProof/>
+          <w:lang w:val="en-US" w:eastAsia="de-DE"/>
+        </w:rPr>
+        <w:drawing>
+          <wp:inline distT="0" distB="0" distL="0" distR="0" wp14:anchorId="54841793" wp14:editId="1E3A3DC1">
+            <wp:extent cx="1767993" cy="777307"/>
+            <wp:effectExtent l="0" t="0" r="3810" b="3810"/>
+            <wp:docPr id="7" name="Picture 7"/>
+            <wp:cNvGraphicFramePr>
+              <a:graphicFrameLocks xmlns:a="http://schemas.openxmlformats.org/drawingml/2006/main" noChangeAspect="1"/>
+            </wp:cNvGraphicFramePr>
+            <a:graphic xmlns:a="http://schemas.openxmlformats.org/drawingml/2006/main">
+              <a:graphicData uri="http://schemas.openxmlformats.org/drawingml/2006/picture">
+                <pic:pic xmlns:pic="http://schemas.openxmlformats.org/drawingml/2006/picture">
+                  <pic:nvPicPr>
+                    <pic:cNvPr id="7" name="R&amp;S.setUserRound.PNG"/>
+                    <pic:cNvPicPr/>
+                  </pic:nvPicPr>
+                  <pic:blipFill>
+                    <a:blip r:embed="rId17">
+                      <a:extLst>
+                        <a:ext uri="{28A0092B-C50C-407E-A947-70E740481C1C}">
+                          <a14:useLocalDpi xmlns:a14="http://schemas.microsoft.com/office/drawing/2010/main" val="0"/>
+                        </a:ext>
+                      </a:extLst>
+                    </a:blip>
+                    <a:stretch>
+                      <a:fillRect/>
+                    </a:stretch>
+                  </pic:blipFill>
+                  <pic:spPr>
+                    <a:xfrm>
+                      <a:off x="0" y="0"/>
+                      <a:ext cx="1767993" cy="777307"/>
+                    </a:xfrm>
+                    <a:prstGeom prst="rect">
+                      <a:avLst/>
+                    </a:prstGeom>
+                  </pic:spPr>
+                </pic:pic>
+              </a:graphicData>
+            </a:graphic>
+          </wp:inline>
+        </w:drawing>
+      </w:r>
+    </w:p>
+    <w:p>
+      <w:pPr>
+        <w:rPr>
+          <w:lang w:val="en-US" w:eastAsia="de-DE"/>
+        </w:rPr>
+      </w:pPr>
+      <w:r>
+        <w:rPr>
+          <w:lang w:val="en-US" w:eastAsia="de-DE"/>
+        </w:rPr>
+        <w:t xml:space="preserve">This is important because we play the game for 5 rounds </w:t>
+      </w:r>
+      <w:proofErr w:type="gramStart"/>
+      <w:r>
+        <w:rPr>
+          <w:lang w:val="en-US" w:eastAsia="de-DE"/>
+        </w:rPr>
+        <w:t>so</w:t>
+      </w:r>
+      <w:proofErr w:type="gramEnd"/>
+      <w:r>
+        <w:rPr>
+          <w:lang w:val="en-US" w:eastAsia="de-DE"/>
+        </w:rPr>
+        <w:t xml:space="preserve"> we need to keep track of the rounds throughout the game. We start the user out on zero and every time a round is started, we use another method in this class which we will see later to update the current round number.</w:t>
+      </w:r>
+    </w:p>
+    <w:p>
+      <w:pPr>
+        <w:rPr>
+          <w:lang w:val="en-US" w:eastAsia="de-DE"/>
+        </w:rPr>
+      </w:pPr>
+    </w:p>
+    <w:p>
+      <w:pPr>
+        <w:rPr>
+          <w:lang w:val="en-US" w:eastAsia="de-DE"/>
+        </w:rPr>
+      </w:pPr>
+      <w:r>
+        <w:rPr>
+          <w:lang w:val="en-US" w:eastAsia="de-DE"/>
+        </w:rPr>
+        <w:t xml:space="preserve">We do the same as above with the user’s </w:t>
+      </w:r>
+      <w:proofErr w:type="spellStart"/>
+      <w:r>
+        <w:rPr>
+          <w:lang w:val="en-US" w:eastAsia="de-DE"/>
+        </w:rPr>
+        <w:t>gameScore</w:t>
+      </w:r>
+      <w:proofErr w:type="spellEnd"/>
+      <w:r>
+        <w:rPr>
+          <w:lang w:val="en-US" w:eastAsia="de-DE"/>
+        </w:rPr>
+        <w:t>. This is how we will keep track of the amount of points the player has scored while playing the game.</w:t>
+      </w:r>
+    </w:p>
+    <w:p>
+      <w:pPr>
+        <w:jc w:val="center"/>
+        <w:rPr>
+          <w:lang w:val="en-US" w:eastAsia="de-DE"/>
+        </w:rPr>
+      </w:pPr>
+      <w:r>
+        <w:rPr>
+          <w:rFonts w:ascii="Consolas" w:hAnsi="Consolas" w:cs="Consolas"/>
+          <w:color w:val="CC6C1D"/>
+          <w:sz w:val="16"/>
+          <w:szCs w:val="16"/>
+          <w:shd w:val="clear" w:color="auto" w:fill="373737"/>
+        </w:rPr>
+        <w:t>int</w:t>
+      </w:r>
+      <w:r>
+        <w:rPr>
+          <w:rFonts w:ascii="Consolas" w:hAnsi="Consolas" w:cs="Consolas"/>
+          <w:color w:val="D9E8F7"/>
+          <w:sz w:val="16"/>
+          <w:szCs w:val="16"/>
+          <w:shd w:val="clear" w:color="auto" w:fill="373737"/>
+        </w:rPr>
+        <w:t xml:space="preserve"> </w:t>
+      </w:r>
+      <w:proofErr w:type="spellStart"/>
+      <w:r>
+        <w:rPr>
+          <w:rFonts w:ascii="Consolas" w:hAnsi="Consolas" w:cs="Consolas"/>
+          <w:color w:val="F2F200"/>
+          <w:sz w:val="16"/>
+          <w:szCs w:val="16"/>
+          <w:shd w:val="clear" w:color="auto" w:fill="373737"/>
+        </w:rPr>
+        <w:t>gameScore</w:t>
+      </w:r>
+      <w:proofErr w:type="spellEnd"/>
+      <w:r>
+        <w:rPr>
+          <w:rFonts w:ascii="Consolas" w:hAnsi="Consolas" w:cs="Consolas"/>
+          <w:color w:val="D9E8F7"/>
+          <w:sz w:val="16"/>
+          <w:szCs w:val="16"/>
+          <w:shd w:val="clear" w:color="auto" w:fill="373737"/>
+        </w:rPr>
+        <w:t xml:space="preserve"> </w:t>
+      </w:r>
+      <w:r>
+        <w:rPr>
+          <w:rFonts w:ascii="Consolas" w:hAnsi="Consolas" w:cs="Consolas"/>
+          <w:color w:val="E6E6FA"/>
+          <w:sz w:val="16"/>
+          <w:szCs w:val="16"/>
+          <w:shd w:val="clear" w:color="auto" w:fill="373737"/>
+        </w:rPr>
+        <w:t>=</w:t>
+      </w:r>
+      <w:r>
+        <w:rPr>
+          <w:rFonts w:ascii="Consolas" w:hAnsi="Consolas" w:cs="Consolas"/>
+          <w:color w:val="D9E8F7"/>
+          <w:sz w:val="16"/>
+          <w:szCs w:val="16"/>
+          <w:shd w:val="clear" w:color="auto" w:fill="373737"/>
+        </w:rPr>
+        <w:t xml:space="preserve"> </w:t>
+      </w:r>
+      <w:proofErr w:type="spellStart"/>
+      <w:r>
+        <w:rPr>
+          <w:rFonts w:ascii="Consolas" w:hAnsi="Consolas" w:cs="Consolas"/>
+          <w:color w:val="1290C3"/>
+          <w:sz w:val="16"/>
+          <w:szCs w:val="16"/>
+          <w:shd w:val="clear" w:color="auto" w:fill="373737"/>
+        </w:rPr>
+        <w:t>RoundsAndScoring</w:t>
+      </w:r>
+      <w:r>
+        <w:rPr>
+          <w:rFonts w:ascii="Consolas" w:hAnsi="Consolas" w:cs="Consolas"/>
+          <w:color w:val="E6E6FA"/>
+          <w:sz w:val="16"/>
+          <w:szCs w:val="16"/>
+          <w:shd w:val="clear" w:color="auto" w:fill="373737"/>
+        </w:rPr>
+        <w:t>.</w:t>
+      </w:r>
+      <w:r>
+        <w:rPr>
+          <w:rFonts w:ascii="Consolas" w:hAnsi="Consolas" w:cs="Consolas"/>
+          <w:i/>
+          <w:iCs/>
+          <w:color w:val="96EC3F"/>
+          <w:sz w:val="16"/>
+          <w:szCs w:val="16"/>
+          <w:shd w:val="clear" w:color="auto" w:fill="373737"/>
+        </w:rPr>
+        <w:t>setUserGameScore</w:t>
+      </w:r>
+      <w:proofErr w:type="spellEnd"/>
+      <w:r>
+        <w:rPr>
+          <w:rFonts w:ascii="Consolas" w:hAnsi="Consolas" w:cs="Consolas"/>
+          <w:color w:val="F9FAF4"/>
+          <w:sz w:val="16"/>
+          <w:szCs w:val="16"/>
+          <w:shd w:val="clear" w:color="auto" w:fill="373737"/>
+        </w:rPr>
+        <w:t>()</w:t>
+      </w:r>
+      <w:r>
+        <w:rPr>
+          <w:rFonts w:ascii="Consolas" w:hAnsi="Consolas" w:cs="Consolas"/>
+          <w:color w:val="E6E6FA"/>
+          <w:sz w:val="16"/>
+          <w:szCs w:val="16"/>
+          <w:shd w:val="clear" w:color="auto" w:fill="373737"/>
+        </w:rPr>
+        <w:t>;</w:t>
+      </w:r>
+      <w:r>
+        <w:rPr>
+          <w:lang w:val="en-US" w:eastAsia="de-DE"/>
+        </w:rPr>
+        <w:t xml:space="preserve"> </w:t>
+      </w:r>
+    </w:p>
+    <w:p>
+      <w:pPr>
+        <w:rPr>
+          <w:lang w:val="en-US" w:eastAsia="de-DE"/>
+        </w:rPr>
+      </w:pPr>
+      <w:r>
+        <w:rPr>
+          <w:lang w:val="en-US" w:eastAsia="de-DE"/>
+        </w:rPr>
+        <w:t>Next, we make our first call to update</w:t>
+      </w:r>
+      <w:r>
+        <w:rPr>
+          <w:lang w:val="en-US" w:eastAsia="de-DE"/>
+        </w:rPr>
+        <w:t xml:space="preserve"> the user round as we will soon be displaying the </w:t>
+      </w:r>
+      <w:proofErr w:type="spellStart"/>
+      <w:r>
+        <w:rPr>
+          <w:lang w:val="en-US" w:eastAsia="de-DE"/>
+        </w:rPr>
+        <w:t>jsp</w:t>
+      </w:r>
+      <w:proofErr w:type="spellEnd"/>
+      <w:r>
+        <w:rPr>
+          <w:lang w:val="en-US" w:eastAsia="de-DE"/>
+        </w:rPr>
+        <w:t xml:space="preserve"> page for the first round back to the user. We pass the </w:t>
+      </w:r>
+      <w:proofErr w:type="spellStart"/>
+      <w:r>
+        <w:rPr>
+          <w:lang w:val="en-US" w:eastAsia="de-DE"/>
+        </w:rPr>
+        <w:t>roundNum</w:t>
+      </w:r>
+      <w:proofErr w:type="spellEnd"/>
+      <w:r>
+        <w:rPr>
+          <w:lang w:val="en-US" w:eastAsia="de-DE"/>
+        </w:rPr>
+        <w:t xml:space="preserve"> parameter into the method, currently </w:t>
+      </w:r>
+      <w:proofErr w:type="spellStart"/>
+      <w:r>
+        <w:rPr>
+          <w:lang w:val="en-US" w:eastAsia="de-DE"/>
+        </w:rPr>
+        <w:t>roundNum</w:t>
+      </w:r>
+      <w:proofErr w:type="spellEnd"/>
+      <w:r>
+        <w:rPr>
+          <w:lang w:val="en-US" w:eastAsia="de-DE"/>
+        </w:rPr>
+        <w:t xml:space="preserve"> would be zero.</w:t>
+      </w:r>
+    </w:p>
+    <w:p>
+      <w:pPr>
+        <w:jc w:val="center"/>
+        <w:rPr>
+          <w:lang w:val="en-US" w:eastAsia="de-DE"/>
+        </w:rPr>
+      </w:pPr>
+      <w:proofErr w:type="spellStart"/>
+      <w:r>
+        <w:rPr>
+          <w:rFonts w:ascii="Consolas" w:hAnsi="Consolas" w:cs="Consolas"/>
+          <w:color w:val="F3EC79"/>
+          <w:sz w:val="16"/>
+          <w:szCs w:val="16"/>
+          <w:shd w:val="clear" w:color="auto" w:fill="373737"/>
+        </w:rPr>
+        <w:t>roundNum</w:t>
+      </w:r>
+      <w:proofErr w:type="spellEnd"/>
+      <w:r>
+        <w:rPr>
+          <w:rFonts w:ascii="Consolas" w:hAnsi="Consolas" w:cs="Consolas"/>
+          <w:color w:val="D9E8F7"/>
+          <w:sz w:val="16"/>
+          <w:szCs w:val="16"/>
+          <w:shd w:val="clear" w:color="auto" w:fill="373737"/>
+        </w:rPr>
+        <w:t xml:space="preserve"> </w:t>
+      </w:r>
+      <w:r>
+        <w:rPr>
+          <w:rFonts w:ascii="Consolas" w:hAnsi="Consolas" w:cs="Consolas"/>
+          <w:color w:val="E6E6FA"/>
+          <w:sz w:val="16"/>
+          <w:szCs w:val="16"/>
+          <w:shd w:val="clear" w:color="auto" w:fill="373737"/>
+        </w:rPr>
+        <w:t>=</w:t>
+      </w:r>
+      <w:r>
+        <w:rPr>
+          <w:rFonts w:ascii="Consolas" w:hAnsi="Consolas" w:cs="Consolas"/>
+          <w:color w:val="D9E8F7"/>
+          <w:sz w:val="16"/>
+          <w:szCs w:val="16"/>
+          <w:shd w:val="clear" w:color="auto" w:fill="373737"/>
+        </w:rPr>
+        <w:t xml:space="preserve"> </w:t>
+      </w:r>
+      <w:proofErr w:type="spellStart"/>
+      <w:r>
+        <w:rPr>
+          <w:rFonts w:ascii="Consolas" w:hAnsi="Consolas" w:cs="Consolas"/>
+          <w:color w:val="1290C3"/>
+          <w:sz w:val="16"/>
+          <w:szCs w:val="16"/>
+          <w:shd w:val="clear" w:color="auto" w:fill="373737"/>
+        </w:rPr>
+        <w:t>RoundsAndScoring</w:t>
+      </w:r>
+      <w:r>
+        <w:rPr>
+          <w:rFonts w:ascii="Consolas" w:hAnsi="Consolas" w:cs="Consolas"/>
+          <w:color w:val="E6E6FA"/>
+          <w:sz w:val="16"/>
+          <w:szCs w:val="16"/>
+          <w:shd w:val="clear" w:color="auto" w:fill="373737"/>
+        </w:rPr>
+        <w:t>.</w:t>
+      </w:r>
+      <w:r>
+        <w:rPr>
+          <w:rFonts w:ascii="Consolas" w:hAnsi="Consolas" w:cs="Consolas"/>
+          <w:i/>
+          <w:iCs/>
+          <w:color w:val="96EC3F"/>
+          <w:sz w:val="16"/>
+          <w:szCs w:val="16"/>
+          <w:shd w:val="clear" w:color="auto" w:fill="373737"/>
+        </w:rPr>
+        <w:t>updateUserRoundNum</w:t>
+      </w:r>
+      <w:proofErr w:type="spellEnd"/>
+      <w:r>
+        <w:rPr>
+          <w:rFonts w:ascii="Consolas" w:hAnsi="Consolas" w:cs="Consolas"/>
+          <w:color w:val="F9FAF4"/>
+          <w:sz w:val="16"/>
+          <w:szCs w:val="16"/>
+          <w:shd w:val="clear" w:color="auto" w:fill="373737"/>
+        </w:rPr>
+        <w:t>(</w:t>
+      </w:r>
+      <w:proofErr w:type="spellStart"/>
+      <w:r>
+        <w:rPr>
+          <w:rFonts w:ascii="Consolas" w:hAnsi="Consolas" w:cs="Consolas"/>
+          <w:color w:val="F3EC79"/>
+          <w:sz w:val="16"/>
+          <w:szCs w:val="16"/>
+          <w:shd w:val="clear" w:color="auto" w:fill="373737"/>
+        </w:rPr>
+        <w:t>roundNum</w:t>
+      </w:r>
+      <w:proofErr w:type="spellEnd"/>
+      <w:r>
+        <w:rPr>
+          <w:rFonts w:ascii="Consolas" w:hAnsi="Consolas" w:cs="Consolas"/>
+          <w:color w:val="F9FAF4"/>
+          <w:sz w:val="16"/>
+          <w:szCs w:val="16"/>
+          <w:shd w:val="clear" w:color="auto" w:fill="373737"/>
+        </w:rPr>
+        <w:t>)</w:t>
+      </w:r>
+      <w:r>
+        <w:rPr>
+          <w:rFonts w:ascii="Consolas" w:hAnsi="Consolas" w:cs="Consolas"/>
+          <w:color w:val="E6E6FA"/>
+          <w:sz w:val="16"/>
+          <w:szCs w:val="16"/>
+          <w:shd w:val="clear" w:color="auto" w:fill="373737"/>
+        </w:rPr>
+        <w:t>;</w:t>
+      </w:r>
+    </w:p>
+    <w:p>
+      <w:pPr>
+        <w:rPr>
+          <w:lang w:val="en-US" w:eastAsia="de-DE"/>
+        </w:rPr>
+      </w:pPr>
+    </w:p>
+    <w:p>
+      <w:pPr>
+        <w:rPr>
+          <w:lang w:val="en-US" w:eastAsia="de-DE"/>
+        </w:rPr>
+      </w:pPr>
+      <w:r>
+        <w:rPr>
+          <w:lang w:val="en-US" w:eastAsia="de-DE"/>
+        </w:rPr>
+        <w:br w:type="page"/>
+      </w:r>
+    </w:p>
+    <w:p>
+      <w:pPr>
+        <w:rPr>
+          <w:lang w:val="en-US" w:eastAsia="de-DE"/>
+        </w:rPr>
+      </w:pPr>
+      <w:r>
+        <w:rPr>
+          <w:lang w:val="en-US" w:eastAsia="de-DE"/>
+        </w:rPr>
+        <w:lastRenderedPageBreak/>
+        <w:t xml:space="preserve">This calls the method below which increases the </w:t>
+      </w:r>
+      <w:proofErr w:type="spellStart"/>
+      <w:r>
+        <w:rPr>
+          <w:lang w:val="en-US" w:eastAsia="de-DE"/>
+        </w:rPr>
+        <w:t>roundNum</w:t>
+      </w:r>
+      <w:proofErr w:type="spellEnd"/>
+      <w:r>
+        <w:rPr>
+          <w:lang w:val="en-US" w:eastAsia="de-DE"/>
+        </w:rPr>
+        <w:t xml:space="preserve"> by 1.</w:t>
+      </w:r>
+    </w:p>
+    <w:p>
+      <w:pPr>
+        <w:jc w:val="center"/>
+        <w:rPr>
+          <w:lang w:val="en-US" w:eastAsia="de-DE"/>
+        </w:rPr>
+      </w:pPr>
+      <w:r>
+        <w:rPr>
+          <w:noProof/>
+          <w:lang w:val="en-US" w:eastAsia="de-DE"/>
+        </w:rPr>
+        <w:drawing>
+          <wp:inline distT="0" distB="0" distL="0" distR="0" wp14:anchorId="501561F4" wp14:editId="11535466">
+            <wp:extent cx="2583404" cy="678239"/>
+            <wp:effectExtent l="0" t="0" r="7620" b="7620"/>
+            <wp:docPr id="8" name="Picture 8"/>
+            <wp:cNvGraphicFramePr>
+              <a:graphicFrameLocks xmlns:a="http://schemas.openxmlformats.org/drawingml/2006/main" noChangeAspect="1"/>
+            </wp:cNvGraphicFramePr>
+            <a:graphic xmlns:a="http://schemas.openxmlformats.org/drawingml/2006/main">
+              <a:graphicData uri="http://schemas.openxmlformats.org/drawingml/2006/picture">
+                <pic:pic xmlns:pic="http://schemas.openxmlformats.org/drawingml/2006/picture">
+                  <pic:nvPicPr>
+                    <pic:cNvPr id="8" name="R&amp;S.updateUserRound.PNG"/>
+                    <pic:cNvPicPr/>
+                  </pic:nvPicPr>
+                  <pic:blipFill>
+                    <a:blip r:embed="rId18">
+                      <a:extLst>
+                        <a:ext uri="{28A0092B-C50C-407E-A947-70E740481C1C}">
+                          <a14:useLocalDpi xmlns:a14="http://schemas.microsoft.com/office/drawing/2010/main" val="0"/>
+                        </a:ext>
+                      </a:extLst>
+                    </a:blip>
+                    <a:stretch>
+                      <a:fillRect/>
+                    </a:stretch>
+                  </pic:blipFill>
+                  <pic:spPr>
+                    <a:xfrm>
+                      <a:off x="0" y="0"/>
+                      <a:ext cx="2583404" cy="678239"/>
+                    </a:xfrm>
+                    <a:prstGeom prst="rect">
+                      <a:avLst/>
+                    </a:prstGeom>
+                  </pic:spPr>
+                </pic:pic>
+              </a:graphicData>
+            </a:graphic>
+          </wp:inline>
+        </w:drawing>
+      </w:r>
+    </w:p>
+    <w:p>
+      <w:pPr>
+        <w:rPr>
+          <w:lang w:val="en-US" w:eastAsia="de-DE"/>
+        </w:rPr>
+      </w:pPr>
+      <w:r>
+        <w:rPr>
+          <w:lang w:val="en-US" w:eastAsia="de-DE"/>
+        </w:rPr>
+        <w:t xml:space="preserve">Then we have a method which checks if the </w:t>
+      </w:r>
+      <w:proofErr w:type="spellStart"/>
+      <w:r>
+        <w:rPr>
+          <w:lang w:val="en-US" w:eastAsia="de-DE"/>
+        </w:rPr>
+        <w:t>roundNum</w:t>
+      </w:r>
+      <w:proofErr w:type="spellEnd"/>
+      <w:r>
+        <w:rPr>
+          <w:lang w:val="en-US" w:eastAsia="de-DE"/>
+        </w:rPr>
+        <w:t xml:space="preserve"> is less than or equal to 5 because after 5 rounds we want to end the game.</w:t>
+      </w:r>
+    </w:p>
+    <w:p>
+      <w:pPr>
+        <w:jc w:val="center"/>
+        <w:rPr>
+          <w:rFonts w:ascii="Consolas" w:hAnsi="Consolas" w:cs="Consolas"/>
+          <w:color w:val="E6E6FA"/>
+          <w:sz w:val="16"/>
+          <w:szCs w:val="16"/>
+          <w:shd w:val="clear" w:color="auto" w:fill="373737"/>
+        </w:rPr>
+      </w:pPr>
+      <w:proofErr w:type="spellStart"/>
+      <w:r>
+        <w:rPr>
+          <w:rFonts w:ascii="Consolas" w:hAnsi="Consolas" w:cs="Consolas"/>
+          <w:color w:val="66E1F8"/>
+          <w:sz w:val="16"/>
+          <w:szCs w:val="16"/>
+          <w:shd w:val="clear" w:color="auto" w:fill="373737"/>
+        </w:rPr>
+        <w:t>ChechkedRoundNum</w:t>
+      </w:r>
+      <w:proofErr w:type="spellEnd"/>
+      <w:r>
+        <w:rPr>
+          <w:rFonts w:ascii="Consolas" w:hAnsi="Consolas" w:cs="Consolas"/>
+          <w:color w:val="D9E8F7"/>
+          <w:sz w:val="16"/>
+          <w:szCs w:val="16"/>
+          <w:shd w:val="clear" w:color="auto" w:fill="373737"/>
+        </w:rPr>
+        <w:t xml:space="preserve"> </w:t>
+      </w:r>
+      <w:r>
+        <w:rPr>
+          <w:rFonts w:ascii="Consolas" w:hAnsi="Consolas" w:cs="Consolas"/>
+          <w:color w:val="E6E6FA"/>
+          <w:sz w:val="16"/>
+          <w:szCs w:val="16"/>
+          <w:shd w:val="clear" w:color="auto" w:fill="373737"/>
+        </w:rPr>
+        <w:t>=</w:t>
+      </w:r>
+      <w:r>
+        <w:rPr>
+          <w:rFonts w:ascii="Consolas" w:hAnsi="Consolas" w:cs="Consolas"/>
+          <w:color w:val="D9E8F7"/>
+          <w:sz w:val="16"/>
+          <w:szCs w:val="16"/>
+          <w:shd w:val="clear" w:color="auto" w:fill="373737"/>
+        </w:rPr>
+        <w:t xml:space="preserve"> </w:t>
+      </w:r>
+      <w:r>
+        <w:rPr>
+          <w:rFonts w:ascii="Consolas" w:hAnsi="Consolas" w:cs="Consolas"/>
+          <w:color w:val="1290C3"/>
+          <w:sz w:val="16"/>
+          <w:szCs w:val="16"/>
+          <w:shd w:val="clear" w:color="auto" w:fill="373737"/>
+        </w:rPr>
+        <w:t>RoundsAndScoring</w:t>
+      </w:r>
+      <w:r>
+        <w:rPr>
+          <w:rFonts w:ascii="Consolas" w:hAnsi="Consolas" w:cs="Consolas"/>
+          <w:color w:val="E6E6FA"/>
+          <w:sz w:val="16"/>
+          <w:szCs w:val="16"/>
+          <w:shd w:val="clear" w:color="auto" w:fill="373737"/>
+        </w:rPr>
+        <w:t>.</w:t>
+      </w:r>
+      <w:r>
+        <w:rPr>
+          <w:rFonts w:ascii="Consolas" w:hAnsi="Consolas" w:cs="Consolas"/>
+          <w:i/>
+          <w:iCs/>
+          <w:color w:val="96EC3F"/>
+          <w:sz w:val="16"/>
+          <w:szCs w:val="16"/>
+          <w:shd w:val="clear" w:color="auto" w:fill="373737"/>
+        </w:rPr>
+        <w:t>checkRoundNumLess5</w:t>
+      </w:r>
+      <w:r>
+        <w:rPr>
+          <w:rFonts w:ascii="Consolas" w:hAnsi="Consolas" w:cs="Consolas"/>
+          <w:color w:val="F9FAF4"/>
+          <w:sz w:val="16"/>
+          <w:szCs w:val="16"/>
+          <w:shd w:val="clear" w:color="auto" w:fill="373737"/>
+        </w:rPr>
+        <w:t>(</w:t>
+      </w:r>
+      <w:proofErr w:type="spellStart"/>
+      <w:r>
+        <w:rPr>
+          <w:rFonts w:ascii="Consolas" w:hAnsi="Consolas" w:cs="Consolas"/>
+          <w:color w:val="F3EC79"/>
+          <w:sz w:val="16"/>
+          <w:szCs w:val="16"/>
+          <w:shd w:val="clear" w:color="auto" w:fill="373737"/>
+        </w:rPr>
+        <w:t>roundNum</w:t>
+      </w:r>
+      <w:proofErr w:type="spellEnd"/>
+      <w:r>
+        <w:rPr>
+          <w:rFonts w:ascii="Consolas" w:hAnsi="Consolas" w:cs="Consolas"/>
+          <w:color w:val="F9FAF4"/>
+          <w:sz w:val="16"/>
+          <w:szCs w:val="16"/>
+          <w:shd w:val="clear" w:color="auto" w:fill="373737"/>
+        </w:rPr>
+        <w:t>)</w:t>
+      </w:r>
+      <w:r>
+        <w:rPr>
+          <w:rFonts w:ascii="Consolas" w:hAnsi="Consolas" w:cs="Consolas"/>
+          <w:color w:val="E6E6FA"/>
+          <w:sz w:val="16"/>
+          <w:szCs w:val="16"/>
+          <w:shd w:val="clear" w:color="auto" w:fill="373737"/>
+        </w:rPr>
+        <w:t>;</w:t>
+      </w:r>
+      <w:r>
+        <w:rPr>
+          <w:rFonts w:ascii="Consolas" w:hAnsi="Consolas" w:cs="Consolas"/>
+          <w:color w:val="E6E6FA"/>
+          <w:sz w:val="16"/>
+          <w:szCs w:val="16"/>
+          <w:shd w:val="clear" w:color="auto" w:fill="373737"/>
+        </w:rPr>
+        <w:t xml:space="preserve"> </w:t>
+      </w:r>
+    </w:p>
+    <w:p>
+      <w:pPr>
+        <w:rPr>
+          <w:lang w:val="en-US" w:eastAsia="de-DE"/>
+        </w:rPr>
+      </w:pPr>
+      <w:r>
+        <w:rPr>
+          <w:lang w:val="en-US" w:eastAsia="de-DE"/>
+        </w:rPr>
+        <w:t>The method inside rounds and scoring looks like this</w:t>
+      </w:r>
+    </w:p>
+    <w:p>
+      <w:pPr>
+        <w:jc w:val="center"/>
+        <w:rPr>
+          <w:lang w:val="en-US" w:eastAsia="de-DE"/>
+        </w:rPr>
+      </w:pPr>
+      <w:r>
+        <w:rPr>
+          <w:noProof/>
+          <w:lang w:val="en-US" w:eastAsia="de-DE"/>
+        </w:rPr>
+        <w:drawing>
+          <wp:inline distT="0" distB="0" distL="0" distR="0" wp14:anchorId="2810C7CA" wp14:editId="67F4BE2F">
+            <wp:extent cx="2972058" cy="1478408"/>
+            <wp:effectExtent l="0" t="0" r="0" b="7620"/>
+            <wp:docPr id="9" name="Picture 9"/>
+            <wp:cNvGraphicFramePr>
+              <a:graphicFrameLocks xmlns:a="http://schemas.openxmlformats.org/drawingml/2006/main" noChangeAspect="1"/>
+            </wp:cNvGraphicFramePr>
+            <a:graphic xmlns:a="http://schemas.openxmlformats.org/drawingml/2006/main">
+              <a:graphicData uri="http://schemas.openxmlformats.org/drawingml/2006/picture">
+                <pic:pic xmlns:pic="http://schemas.openxmlformats.org/drawingml/2006/picture">
+                  <pic:nvPicPr>
+                    <pic:cNvPr id="9" name="R&amp;S.checkRoundLess5.PNG"/>
+                    <pic:cNvPicPr/>
+                  </pic:nvPicPr>
+                  <pic:blipFill>
+                    <a:blip r:embed="rId19">
+                      <a:extLst>
+                        <a:ext uri="{28A0092B-C50C-407E-A947-70E740481C1C}">
+                          <a14:useLocalDpi xmlns:a14="http://schemas.microsoft.com/office/drawing/2010/main" val="0"/>
+                        </a:ext>
+                      </a:extLst>
+                    </a:blip>
+                    <a:stretch>
+                      <a:fillRect/>
+                    </a:stretch>
+                  </pic:blipFill>
+                  <pic:spPr>
+                    <a:xfrm>
+                      <a:off x="0" y="0"/>
+                      <a:ext cx="2972058" cy="1478408"/>
+                    </a:xfrm>
+                    <a:prstGeom prst="rect">
+                      <a:avLst/>
+                    </a:prstGeom>
+                  </pic:spPr>
+                </pic:pic>
+              </a:graphicData>
+            </a:graphic>
+          </wp:inline>
+        </w:drawing>
+      </w:r>
+    </w:p>
+    <w:p>
+      <w:pPr>
+        <w:rPr>
+          <w:lang w:val="en-US" w:eastAsia="de-DE"/>
+        </w:rPr>
+      </w:pPr>
       <w:bookmarkStart w:id="10" w:name="_GoBack"/>
       <w:bookmarkEnd w:id="10"/>
       <w:r>
@@ -3180,6 +4543,13 @@
         </w:rPr>
         <w:br w:type="page"/>
       </w:r>
+    </w:p>
+    <w:p>
+      <w:pPr>
+        <w:rPr>
+          <w:lang w:val="en-US" w:eastAsia="de-DE"/>
+        </w:rPr>
+      </w:pPr>
     </w:p>
     <w:p>
       <w:pPr>
@@ -5195,6 +6565,19 @@
       <w:contextualSpacing/>
     </w:pPr>
   </w:style>
+  <w:style w:type="character" w:styleId="HTMLCode">
+    <w:name w:val="HTML Code"/>
+    <w:basedOn w:val="DefaultParagraphFont"/>
+    <w:uiPriority w:val="99"/>
+    <w:semiHidden/>
+    <w:unhideWhenUsed/>
+    <w:rsid w:val="00561757"/>
+    <w:rPr>
+      <w:rFonts w:ascii="Courier New" w:eastAsia="Times New Roman" w:hAnsi="Courier New" w:cs="Courier New"/>
+      <w:sz w:val="20"/>
+      <w:szCs w:val="20"/>
+    </w:rPr>
+  </w:style>
 </w:styles>
 </file>
 
@@ -5517,7 +6900,7 @@
 </file>
 
 <file path=customXml/itemProps2.xml><?xml version="1.0" encoding="utf-8"?>
-<ds:datastoreItem xmlns:ds="http://schemas.openxmlformats.org/officeDocument/2006/customXml" ds:itemID="{21D08D64-0F71-4822-8B47-5FE27C509EE9}">
+<ds:datastoreItem xmlns:ds="http://schemas.openxmlformats.org/officeDocument/2006/customXml" ds:itemID="{66B92F00-EFD2-4951-BDEC-3E9EE16DB8EF}">
   <ds:schemaRefs>
     <ds:schemaRef ds:uri="http://schemas.openxmlformats.org/officeDocument/2006/bibliography"/>
   </ds:schemaRefs>

</xml_diff>

<commit_message>
added picture of mobile to paper
</commit_message>
<xml_diff>
--- a/dissertation.docx
+++ b/dissertation.docx
@@ -5307,8 +5307,6 @@
           </wp:inline>
         </w:drawing>
       </w:r>
-      <w:bookmarkStart w:id="8" w:name="_GoBack"/>
-      <w:bookmarkEnd w:id="8"/>
     </w:p>
     <w:p>
       <w:pPr>
@@ -5415,6 +5413,131 @@
           <w:lang w:eastAsia="de-DE"/>
         </w:rPr>
       </w:pPr>
+      <w:r>
+        <w:rPr>
+          <w:lang w:eastAsia="de-DE"/>
+        </w:rPr>
+        <w:lastRenderedPageBreak/>
+        <w:t>Game also scales well in different devices thanks to bootstrap.</w:t>
+      </w:r>
+    </w:p>
+    <w:p>
+      <w:pPr>
+        <w:rPr>
+          <w:lang w:eastAsia="de-DE"/>
+        </w:rPr>
+      </w:pPr>
+      <w:r>
+        <w:rPr>
+          <w:lang w:eastAsia="de-DE"/>
+        </w:rPr>
+        <w:t xml:space="preserve">Countdown on a 5-inch android screen </w:t>
+      </w:r>
+    </w:p>
+    <w:p>
+      <w:pPr>
+        <w:jc w:val="center"/>
+        <w:rPr>
+          <w:lang w:eastAsia="de-DE"/>
+        </w:rPr>
+      </w:pPr>
+      <w:r>
+        <w:rPr>
+          <w:noProof/>
+          <w:lang w:eastAsia="de-DE"/>
+        </w:rPr>
+        <w:drawing>
+          <wp:inline distT="0" distB="0" distL="0" distR="0" wp14:anchorId="6AA01E94" wp14:editId="245E7350">
+            <wp:extent cx="3589020" cy="6380785"/>
+            <wp:effectExtent l="0" t="0" r="0" b="1270"/>
+            <wp:docPr id="463" name="Picture 463" descr="A screenshot of a cell phone&#10;&#10;Description automatically generated"/>
+            <wp:cNvGraphicFramePr>
+              <a:graphicFrameLocks xmlns:a="http://schemas.openxmlformats.org/drawingml/2006/main" noChangeAspect="1"/>
+            </wp:cNvGraphicFramePr>
+            <a:graphic xmlns:a="http://schemas.openxmlformats.org/drawingml/2006/main">
+              <a:graphicData uri="http://schemas.openxmlformats.org/drawingml/2006/picture">
+                <pic:pic xmlns:pic="http://schemas.openxmlformats.org/drawingml/2006/picture">
+                  <pic:nvPicPr>
+                    <pic:cNvPr id="463" name="Screenshot_20190422-195936_Chrome.jpg"/>
+                    <pic:cNvPicPr/>
+                  </pic:nvPicPr>
+                  <pic:blipFill>
+                    <a:blip r:embed="rId40">
+                      <a:extLst>
+                        <a:ext uri="{28A0092B-C50C-407E-A947-70E740481C1C}">
+                          <a14:useLocalDpi xmlns:a14="http://schemas.microsoft.com/office/drawing/2010/main" val="0"/>
+                        </a:ext>
+                      </a:extLst>
+                    </a:blip>
+                    <a:stretch>
+                      <a:fillRect/>
+                    </a:stretch>
+                  </pic:blipFill>
+                  <pic:spPr>
+                    <a:xfrm>
+                      <a:off x="0" y="0"/>
+                      <a:ext cx="3592502" cy="6386975"/>
+                    </a:xfrm>
+                    <a:prstGeom prst="rect">
+                      <a:avLst/>
+                    </a:prstGeom>
+                  </pic:spPr>
+                </pic:pic>
+              </a:graphicData>
+            </a:graphic>
+          </wp:inline>
+        </w:drawing>
+      </w:r>
+      <w:bookmarkStart w:id="8" w:name="_GoBack"/>
+      <w:bookmarkEnd w:id="8"/>
+    </w:p>
+    <w:p>
+      <w:pPr>
+        <w:rPr>
+          <w:lang w:eastAsia="de-DE"/>
+        </w:rPr>
+      </w:pPr>
+    </w:p>
+    <w:p>
+      <w:pPr>
+        <w:rPr>
+          <w:lang w:eastAsia="de-DE"/>
+        </w:rPr>
+      </w:pPr>
+    </w:p>
+    <w:p>
+      <w:pPr>
+        <w:rPr>
+          <w:lang w:eastAsia="de-DE"/>
+        </w:rPr>
+      </w:pPr>
+    </w:p>
+    <w:p>
+      <w:pPr>
+        <w:rPr>
+          <w:lang w:eastAsia="de-DE"/>
+        </w:rPr>
+      </w:pPr>
+    </w:p>
+    <w:p>
+      <w:pPr>
+        <w:rPr>
+          <w:lang w:eastAsia="de-DE"/>
+        </w:rPr>
+      </w:pPr>
+    </w:p>
+    <w:p>
+      <w:pPr>
+        <w:rPr>
+          <w:lang w:eastAsia="de-DE"/>
+        </w:rPr>
+      </w:pPr>
+      <w:r>
+        <w:rPr>
+          <w:lang w:eastAsia="de-DE"/>
+        </w:rPr>
+        <w:br w:type="page"/>
+      </w:r>
     </w:p>
     <w:p>
       <w:pPr>
@@ -5521,7 +5644,7 @@
                     <pic:cNvPicPr/>
                   </pic:nvPicPr>
                   <pic:blipFill>
-                    <a:blip r:embed="rId40">
+                    <a:blip r:embed="rId41">
                       <a:extLst>
                         <a:ext uri="{28A0092B-C50C-407E-A947-70E740481C1C}">
                           <a14:useLocalDpi xmlns:a14="http://schemas.microsoft.com/office/drawing/2010/main" val="0"/>
@@ -5636,7 +5759,7 @@
                     <pic:cNvPicPr/>
                   </pic:nvPicPr>
                   <pic:blipFill>
-                    <a:blip r:embed="rId41">
+                    <a:blip r:embed="rId42">
                       <a:extLst>
                         <a:ext uri="{28A0092B-C50C-407E-A947-70E740481C1C}">
                           <a14:useLocalDpi xmlns:a14="http://schemas.microsoft.com/office/drawing/2010/main" val="0"/>
@@ -5941,7 +6064,7 @@
                     <pic:cNvPicPr/>
                   </pic:nvPicPr>
                   <pic:blipFill>
-                    <a:blip r:embed="rId42">
+                    <a:blip r:embed="rId43">
                       <a:extLst>
                         <a:ext uri="{28A0092B-C50C-407E-A947-70E740481C1C}">
                           <a14:useLocalDpi xmlns:a14="http://schemas.microsoft.com/office/drawing/2010/main" val="0"/>
@@ -6015,7 +6138,7 @@
                     <pic:cNvPicPr/>
                   </pic:nvPicPr>
                   <pic:blipFill>
-                    <a:blip r:embed="rId43">
+                    <a:blip r:embed="rId44">
                       <a:extLst>
                         <a:ext uri="{28A0092B-C50C-407E-A947-70E740481C1C}">
                           <a14:useLocalDpi xmlns:a14="http://schemas.microsoft.com/office/drawing/2010/main" val="0"/>
@@ -6569,7 +6692,7 @@
                     <pic:cNvPicPr/>
                   </pic:nvPicPr>
                   <pic:blipFill>
-                    <a:blip r:embed="rId44">
+                    <a:blip r:embed="rId45">
                       <a:extLst>
                         <a:ext uri="{28A0092B-C50C-407E-A947-70E740481C1C}">
                           <a14:useLocalDpi xmlns:a14="http://schemas.microsoft.com/office/drawing/2010/main" val="0"/>
@@ -7050,7 +7173,7 @@
                     <pic:cNvPicPr/>
                   </pic:nvPicPr>
                   <pic:blipFill>
-                    <a:blip r:embed="rId45">
+                    <a:blip r:embed="rId46">
                       <a:extLst>
                         <a:ext uri="{28A0092B-C50C-407E-A947-70E740481C1C}">
                           <a14:useLocalDpi xmlns:a14="http://schemas.microsoft.com/office/drawing/2010/main" val="0"/>
@@ -7273,7 +7396,7 @@
                     <pic:cNvPicPr/>
                   </pic:nvPicPr>
                   <pic:blipFill>
-                    <a:blip r:embed="rId46">
+                    <a:blip r:embed="rId47">
                       <a:extLst>
                         <a:ext uri="{28A0092B-C50C-407E-A947-70E740481C1C}">
                           <a14:useLocalDpi xmlns:a14="http://schemas.microsoft.com/office/drawing/2010/main" val="0"/>
@@ -7709,7 +7832,7 @@
                     <pic:cNvPicPr/>
                   </pic:nvPicPr>
                   <pic:blipFill>
-                    <a:blip r:embed="rId47">
+                    <a:blip r:embed="rId48">
                       <a:extLst>
                         <a:ext uri="{28A0092B-C50C-407E-A947-70E740481C1C}">
                           <a14:useLocalDpi xmlns:a14="http://schemas.microsoft.com/office/drawing/2010/main" val="0"/>
@@ -12830,7 +12953,7 @@
 </file>
 
 <file path=customXml/itemProps2.xml><?xml version="1.0" encoding="utf-8"?>
-<ds:datastoreItem xmlns:ds="http://schemas.openxmlformats.org/officeDocument/2006/customXml" ds:itemID="{C631DE8E-5806-48DC-AA54-01022153A53D}">
+<ds:datastoreItem xmlns:ds="http://schemas.openxmlformats.org/officeDocument/2006/customXml" ds:itemID="{14EE9605-DB15-4F40-A11B-EFC172F44A75}">
   <ds:schemaRefs>
     <ds:schemaRef ds:uri="http://schemas.openxmlformats.org/officeDocument/2006/bibliography"/>
   </ds:schemaRefs>

</xml_diff>